<commit_message>
edited Logbog - HW-Arkitektur.docx to reflect resent changes.
</commit_message>
<xml_diff>
--- a/HW/Logbog - HW-Arkitektur.docx
+++ b/HW/Logbog - HW-Arkitektur.docx
@@ -1,6 +1,6 @@
 
 <file path=word/document.xml><?xml version="1.0" encoding="utf-8"?>
-<w:document xmlns:wpc="http://schemas.microsoft.com/office/word/2010/wordprocessingCanvas" xmlns:mc="http://schemas.openxmlformats.org/markup-compatibility/2006" xmlns:o="urn:schemas-microsoft-com:office:office" xmlns:r="http://schemas.openxmlformats.org/officeDocument/2006/relationships" xmlns:m="http://schemas.openxmlformats.org/officeDocument/2006/math" xmlns:v="urn:schemas-microsoft-com:vml" xmlns:wp14="http://schemas.microsoft.com/office/word/2010/wordprocessingDrawing" xmlns:wp="http://schemas.openxmlformats.org/drawingml/2006/wordprocessingDrawing" xmlns:w10="urn:schemas-microsoft-com:office:word" xmlns:w="http://schemas.openxmlformats.org/wordprocessingml/2006/main" xmlns:w14="http://schemas.microsoft.com/office/word/2010/wordml" xmlns:w15="http://schemas.microsoft.com/office/word/2012/wordml" xmlns:wpg="http://schemas.microsoft.com/office/word/2010/wordprocessingGroup" xmlns:wpi="http://schemas.microsoft.com/office/word/2010/wordprocessingInk" xmlns:wne="http://schemas.microsoft.com/office/word/2006/wordml" xmlns:wps="http://schemas.microsoft.com/office/word/2010/wordprocessingShape" mc:Ignorable="w14 w15 wp14">
+<w:document xmlns:wpc="http://schemas.microsoft.com/office/word/2010/wordprocessingCanvas" xmlns:cx="http://schemas.microsoft.com/office/drawing/2014/chartex" xmlns:cx1="http://schemas.microsoft.com/office/drawing/2015/9/8/chartex" xmlns:cx2="http://schemas.microsoft.com/office/drawing/2015/10/21/chartex" xmlns:mc="http://schemas.openxmlformats.org/markup-compatibility/2006" xmlns:o="urn:schemas-microsoft-com:office:office" xmlns:r="http://schemas.openxmlformats.org/officeDocument/2006/relationships" xmlns:m="http://schemas.openxmlformats.org/officeDocument/2006/math" xmlns:v="urn:schemas-microsoft-com:vml" xmlns:wp14="http://schemas.microsoft.com/office/word/2010/wordprocessingDrawing" xmlns:wp="http://schemas.openxmlformats.org/drawingml/2006/wordprocessingDrawing" xmlns:w10="urn:schemas-microsoft-com:office:word" xmlns:w="http://schemas.openxmlformats.org/wordprocessingml/2006/main" xmlns:w14="http://schemas.microsoft.com/office/word/2010/wordml" xmlns:w15="http://schemas.microsoft.com/office/word/2012/wordml" xmlns:w16se="http://schemas.microsoft.com/office/word/2015/wordml/symex" xmlns:wpg="http://schemas.microsoft.com/office/word/2010/wordprocessingGroup" xmlns:wpi="http://schemas.microsoft.com/office/word/2010/wordprocessingInk" xmlns:wne="http://schemas.microsoft.com/office/word/2006/wordml" xmlns:wps="http://schemas.microsoft.com/office/word/2010/wordprocessingShape" mc:Ignorable="w14 w15 w16se wp14">
   <w:body>
     <w:p>
       <w:pPr>
@@ -213,6 +213,9 @@
             <w:r>
               <w:t xml:space="preserve"> </w:t>
             </w:r>
+            <w:r>
+              <w:t>17/4-16</w:t>
+            </w:r>
           </w:p>
         </w:tc>
         <w:tc>
@@ -228,6 +231,9 @@
             </w:r>
             <w:r>
               <w:t xml:space="preserve"> </w:t>
+            </w:r>
+            <w:r>
+              <w:t>Tonni</w:t>
             </w:r>
           </w:p>
         </w:tc>
@@ -254,9 +260,13 @@
             </w:r>
           </w:p>
           <w:p>
+            <w:r>
+              <w:t>Rettet udkast til idb samt bdd for styreboks til at reflektere ændringen i hvordan vi anvender vores LCD skræm</w:t>
+            </w:r>
             <w:bookmarkStart w:id="0" w:name="_GoBack"/>
             <w:bookmarkEnd w:id="0"/>
           </w:p>
+          <w:p/>
         </w:tc>
       </w:tr>
     </w:tbl>
@@ -277,7 +287,7 @@
 </file>
 
 <file path=word/styles.xml><?xml version="1.0" encoding="utf-8"?>
-<w:styles xmlns:mc="http://schemas.openxmlformats.org/markup-compatibility/2006" xmlns:r="http://schemas.openxmlformats.org/officeDocument/2006/relationships" xmlns:w="http://schemas.openxmlformats.org/wordprocessingml/2006/main" xmlns:w14="http://schemas.microsoft.com/office/word/2010/wordml" xmlns:w15="http://schemas.microsoft.com/office/word/2012/wordml" mc:Ignorable="w14 w15">
+<w:styles xmlns:mc="http://schemas.openxmlformats.org/markup-compatibility/2006" xmlns:r="http://schemas.openxmlformats.org/officeDocument/2006/relationships" xmlns:w="http://schemas.openxmlformats.org/wordprocessingml/2006/main" xmlns:w14="http://schemas.microsoft.com/office/word/2010/wordml" xmlns:w15="http://schemas.microsoft.com/office/word/2012/wordml" xmlns:w16se="http://schemas.microsoft.com/office/word/2015/wordml/symex" mc:Ignorable="w14 w15 w16se">
   <w:docDefaults>
     <w:rPrDefault>
       <w:rPr>
@@ -293,7 +303,7 @@
       </w:pPr>
     </w:pPrDefault>
   </w:docDefaults>
-  <w:latentStyles w:defLockedState="0" w:defUIPriority="99" w:defSemiHidden="0" w:defUnhideWhenUsed="0" w:defQFormat="0" w:count="371">
+  <w:latentStyles w:defLockedState="0" w:defUIPriority="99" w:defSemiHidden="0" w:defUnhideWhenUsed="0" w:defQFormat="0" w:count="372">
     <w:lsdException w:name="Normal" w:uiPriority="0" w:qFormat="1"/>
     <w:lsdException w:name="heading 1" w:uiPriority="9" w:qFormat="1"/>
     <w:lsdException w:name="heading 2" w:semiHidden="1" w:uiPriority="9" w:unhideWhenUsed="1" w:qFormat="1"/>
@@ -399,7 +409,6 @@
     <w:lsdException w:name="HTML Sample" w:semiHidden="1" w:unhideWhenUsed="1"/>
     <w:lsdException w:name="HTML Typewriter" w:semiHidden="1" w:unhideWhenUsed="1"/>
     <w:lsdException w:name="HTML Variable" w:semiHidden="1" w:unhideWhenUsed="1"/>
-    <w:lsdException w:name="Normal Table" w:semiHidden="1" w:unhideWhenUsed="1"/>
     <w:lsdException w:name="annotation subject" w:semiHidden="1" w:unhideWhenUsed="1"/>
     <w:lsdException w:name="No List" w:semiHidden="1" w:unhideWhenUsed="1"/>
     <w:lsdException w:name="Outline List 1" w:semiHidden="1" w:unhideWhenUsed="1"/>
@@ -446,10 +455,8 @@
     <w:lsdException w:name="Table Subtle 2" w:semiHidden="1" w:unhideWhenUsed="1"/>
     <w:lsdException w:name="Table Web 1" w:semiHidden="1" w:unhideWhenUsed="1"/>
     <w:lsdException w:name="Table Web 2" w:semiHidden="1" w:unhideWhenUsed="1"/>
-    <w:lsdException w:name="Table Web 3" w:semiHidden="1" w:unhideWhenUsed="1"/>
     <w:lsdException w:name="Balloon Text" w:semiHidden="1" w:unhideWhenUsed="1"/>
     <w:lsdException w:name="Table Grid" w:uiPriority="39"/>
-    <w:lsdException w:name="Table Theme" w:semiHidden="1" w:unhideWhenUsed="1"/>
     <w:lsdException w:name="Placeholder Text" w:semiHidden="1"/>
     <w:lsdException w:name="No Spacing" w:uiPriority="1" w:qFormat="1"/>
     <w:lsdException w:name="Light Shading" w:uiPriority="60"/>
@@ -665,6 +672,7 @@
     <w:lsdException w:name="List Table 5 Dark Accent 6" w:uiPriority="50"/>
     <w:lsdException w:name="List Table 6 Colorful Accent 6" w:uiPriority="51"/>
     <w:lsdException w:name="List Table 7 Colorful Accent 6" w:uiPriority="52"/>
+    <w:lsdException w:name="Mention" w:semiHidden="1" w:unhideWhenUsed="1"/>
   </w:latentStyles>
   <w:style w:type="paragraph" w:default="1" w:styleId="Normal">
     <w:name w:val="Normal"/>
@@ -1054,7 +1062,7 @@
 </file>
 
 <file path=customXml/itemProps1.xml><?xml version="1.0" encoding="utf-8"?>
-<ds:datastoreItem xmlns:ds="http://schemas.openxmlformats.org/officeDocument/2006/customXml" ds:itemID="{2B8DBA46-1A2C-4899-B1FE-32BAA7C7A6FE}">
+<ds:datastoreItem xmlns:ds="http://schemas.openxmlformats.org/officeDocument/2006/customXml" ds:itemID="{80F10736-8FC6-49FB-B6F4-BB51CB6FEBA9}">
   <ds:schemaRefs>
     <ds:schemaRef ds:uri="http://schemas.openxmlformats.org/officeDocument/2006/bibliography"/>
   </ds:schemaRefs>

</xml_diff>

<commit_message>
updated Logbog - HW-Arkitektur.docx
</commit_message>
<xml_diff>
--- a/HW/Logbog - HW-Arkitektur.docx
+++ b/HW/Logbog - HW-Arkitektur.docx
@@ -97,6 +97,13 @@
               <w:t>Udkast til IBD for overordnet arkitektur for det samlede system.</w:t>
             </w:r>
           </w:p>
+          <w:p>
+            <w:r>
+              <w:t>Det er blevet besluttet at opdele ibd og BDD ind til videre da diagrammerne bliver meget uoverskuelige at få ind på et a4 ark hvis de laves som 1 samlet dokument for ibd samt bdd.</w:t>
+            </w:r>
+            <w:bookmarkStart w:id="0" w:name="_GoBack"/>
+            <w:bookmarkEnd w:id="0"/>
+          </w:p>
           <w:p/>
         </w:tc>
       </w:tr>
@@ -263,8 +270,26 @@
             <w:r>
               <w:t>Rettet udkast til idb samt bdd for styreboks til at reflektere ændringen i hvordan vi anvender vores LCD skræm</w:t>
             </w:r>
-            <w:bookmarkStart w:id="0" w:name="_GoBack"/>
-            <w:bookmarkEnd w:id="0"/>
+            <w:r>
+              <w:t>, ændringen skyldes at vi nu benytter den digitale bus på LCD displayet direkte i stedet for i2c da dette er lettere at implementere.</w:t>
+            </w:r>
+          </w:p>
+          <w:p/>
+          <w:p>
+            <w:r>
+              <w:t>15:30</w:t>
+            </w:r>
+          </w:p>
+          <w:p>
+            <w:r>
+              <w:t>Tilføjet dokumenter med signalbeskrivelser til de tilhørende ibd dokumenter, ibd samt bdd skal tilpasses for at dokumenterne er helt korrekte da der mangler signalnavne på de fleste signaler på ibd. Samtidig skal der udarbejdes protokolspecifikationer for de protokoller de benyttes hvorefter referencer til dem skal tilføjes til signalbeskrivelserne.</w:t>
+            </w:r>
+          </w:p>
+          <w:p/>
+          <w:p>
+            <w:r>
+              <w:t>Flow beskrivelser mangler også på BDD og skal derfor tilføjes.</w:t>
+            </w:r>
           </w:p>
           <w:p/>
         </w:tc>
@@ -409,6 +434,7 @@
     <w:lsdException w:name="HTML Sample" w:semiHidden="1" w:unhideWhenUsed="1"/>
     <w:lsdException w:name="HTML Typewriter" w:semiHidden="1" w:unhideWhenUsed="1"/>
     <w:lsdException w:name="HTML Variable" w:semiHidden="1" w:unhideWhenUsed="1"/>
+    <w:lsdException w:name="Normal Table" w:semiHidden="1" w:unhideWhenUsed="1"/>
     <w:lsdException w:name="annotation subject" w:semiHidden="1" w:unhideWhenUsed="1"/>
     <w:lsdException w:name="No List" w:semiHidden="1" w:unhideWhenUsed="1"/>
     <w:lsdException w:name="Outline List 1" w:semiHidden="1" w:unhideWhenUsed="1"/>
@@ -455,8 +481,10 @@
     <w:lsdException w:name="Table Subtle 2" w:semiHidden="1" w:unhideWhenUsed="1"/>
     <w:lsdException w:name="Table Web 1" w:semiHidden="1" w:unhideWhenUsed="1"/>
     <w:lsdException w:name="Table Web 2" w:semiHidden="1" w:unhideWhenUsed="1"/>
+    <w:lsdException w:name="Table Web 3" w:semiHidden="1" w:unhideWhenUsed="1"/>
     <w:lsdException w:name="Balloon Text" w:semiHidden="1" w:unhideWhenUsed="1"/>
     <w:lsdException w:name="Table Grid" w:uiPriority="39"/>
+    <w:lsdException w:name="Table Theme" w:semiHidden="1" w:unhideWhenUsed="1"/>
     <w:lsdException w:name="Placeholder Text" w:semiHidden="1"/>
     <w:lsdException w:name="No Spacing" w:uiPriority="1" w:qFormat="1"/>
     <w:lsdException w:name="Light Shading" w:uiPriority="60"/>
@@ -1062,7 +1090,7 @@
 </file>
 
 <file path=customXml/itemProps1.xml><?xml version="1.0" encoding="utf-8"?>
-<ds:datastoreItem xmlns:ds="http://schemas.openxmlformats.org/officeDocument/2006/customXml" ds:itemID="{80F10736-8FC6-49FB-B6F4-BB51CB6FEBA9}">
+<ds:datastoreItem xmlns:ds="http://schemas.openxmlformats.org/officeDocument/2006/customXml" ds:itemID="{D4E06403-06CD-4029-9798-9AABA47DD4F6}">
   <ds:schemaRefs>
     <ds:schemaRef ds:uri="http://schemas.openxmlformats.org/officeDocument/2006/bibliography"/>
   </ds:schemaRefs>

</xml_diff>

<commit_message>
moved stuff around to organize the amount of files a little bit into folders, it ws getting messy. updated Logbog - HW-Arkitektur.docx to reflect latest changes.
</commit_message>
<xml_diff>
--- a/HW/Logbog - HW-Arkitektur.docx
+++ b/HW/Logbog - HW-Arkitektur.docx
@@ -1,6 +1,6 @@
 
 <file path=word/document.xml><?xml version="1.0" encoding="utf-8"?>
-<w:document xmlns:wpc="http://schemas.microsoft.com/office/word/2010/wordprocessingCanvas" xmlns:mc="http://schemas.openxmlformats.org/markup-compatibility/2006" xmlns:o="urn:schemas-microsoft-com:office:office" xmlns:r="http://schemas.openxmlformats.org/officeDocument/2006/relationships" xmlns:m="http://schemas.openxmlformats.org/officeDocument/2006/math" xmlns:v="urn:schemas-microsoft-com:vml" xmlns:wp14="http://schemas.microsoft.com/office/word/2010/wordprocessingDrawing" xmlns:wp="http://schemas.openxmlformats.org/drawingml/2006/wordprocessingDrawing" xmlns:w10="urn:schemas-microsoft-com:office:word" xmlns:w="http://schemas.openxmlformats.org/wordprocessingml/2006/main" xmlns:w14="http://schemas.microsoft.com/office/word/2010/wordml" xmlns:w15="http://schemas.microsoft.com/office/word/2012/wordml" xmlns:wpg="http://schemas.microsoft.com/office/word/2010/wordprocessingGroup" xmlns:wpi="http://schemas.microsoft.com/office/word/2010/wordprocessingInk" xmlns:wne="http://schemas.microsoft.com/office/word/2006/wordml" xmlns:wps="http://schemas.microsoft.com/office/word/2010/wordprocessingShape" mc:Ignorable="w14 w15 wp14">
+<w:document xmlns:wpc="http://schemas.microsoft.com/office/word/2010/wordprocessingCanvas" xmlns:cx="http://schemas.microsoft.com/office/drawing/2014/chartex" xmlns:cx1="http://schemas.microsoft.com/office/drawing/2015/9/8/chartex" xmlns:cx2="http://schemas.microsoft.com/office/drawing/2015/10/21/chartex" xmlns:mc="http://schemas.openxmlformats.org/markup-compatibility/2006" xmlns:o="urn:schemas-microsoft-com:office:office" xmlns:r="http://schemas.openxmlformats.org/officeDocument/2006/relationships" xmlns:m="http://schemas.openxmlformats.org/officeDocument/2006/math" xmlns:v="urn:schemas-microsoft-com:vml" xmlns:wp14="http://schemas.microsoft.com/office/word/2010/wordprocessingDrawing" xmlns:wp="http://schemas.openxmlformats.org/drawingml/2006/wordprocessingDrawing" xmlns:w10="urn:schemas-microsoft-com:office:word" xmlns:w="http://schemas.openxmlformats.org/wordprocessingml/2006/main" xmlns:w14="http://schemas.microsoft.com/office/word/2010/wordml" xmlns:w15="http://schemas.microsoft.com/office/word/2012/wordml" xmlns:w16se="http://schemas.microsoft.com/office/word/2015/wordml/symex" xmlns:wpg="http://schemas.microsoft.com/office/word/2010/wordprocessingGroup" xmlns:wpi="http://schemas.microsoft.com/office/word/2010/wordprocessingInk" xmlns:wne="http://schemas.microsoft.com/office/word/2006/wordml" xmlns:wps="http://schemas.microsoft.com/office/word/2010/wordprocessingShape" mc:Ignorable="w14 w15 w16se wp14">
   <w:body>
     <w:p>
       <w:pPr>
@@ -99,31 +99,7 @@
           </w:p>
           <w:p>
             <w:r>
-              <w:t xml:space="preserve">Det er blevet besluttet at opdele </w:t>
-            </w:r>
-            <w:proofErr w:type="spellStart"/>
-            <w:r>
-              <w:t>ibd</w:t>
-            </w:r>
-            <w:proofErr w:type="spellEnd"/>
-            <w:r>
-              <w:t xml:space="preserve"> og BDD ind til videre da diagrammerne bliver meget uoverskuelige at få ind på et a4 ark hvis de laves som 1 samlet dokument for </w:t>
-            </w:r>
-            <w:proofErr w:type="spellStart"/>
-            <w:r>
-              <w:t>ibd</w:t>
-            </w:r>
-            <w:proofErr w:type="spellEnd"/>
-            <w:r>
-              <w:t xml:space="preserve"> samt </w:t>
-            </w:r>
-            <w:proofErr w:type="spellStart"/>
-            <w:r>
-              <w:t>bdd</w:t>
-            </w:r>
-            <w:proofErr w:type="spellEnd"/>
-            <w:r>
-              <w:t>.</w:t>
+              <w:t>Det er blevet besluttet at opdele ibd og BDD ind til videre da diagrammerne bliver meget uoverskuelige at få ind på et a4 ark hvis de laves som 1 samlet dokument for ibd samt bdd.</w:t>
             </w:r>
           </w:p>
           <w:p/>
@@ -290,15 +266,7 @@
           </w:p>
           <w:p>
             <w:r>
-              <w:t xml:space="preserve">Rettet udkast til idb samt </w:t>
-            </w:r>
-            <w:proofErr w:type="spellStart"/>
-            <w:r>
-              <w:t>bdd</w:t>
-            </w:r>
-            <w:proofErr w:type="spellEnd"/>
-            <w:r>
-              <w:t xml:space="preserve"> for styreboks til at reflektere ændringen i hvordan vi anvender vores LCD skræm</w:t>
+              <w:t>Rettet udkast til idb samt bdd for styreboks til at reflektere ændringen i hvordan vi anvender vores LCD skræm</w:t>
             </w:r>
             <w:r>
               <w:t>, ændringen skyldes at vi nu benytter den digitale bus på LCD displayet direkte i stedet for i2c da dette er lettere at implementere.</w:t>
@@ -312,39 +280,7 @@
           </w:p>
           <w:p>
             <w:r>
-              <w:t xml:space="preserve">Tilføjet dokumenter med signalbeskrivelser til de tilhørende </w:t>
-            </w:r>
-            <w:proofErr w:type="spellStart"/>
-            <w:r>
-              <w:t>ibd</w:t>
-            </w:r>
-            <w:proofErr w:type="spellEnd"/>
-            <w:r>
-              <w:t xml:space="preserve"> dokumenter, </w:t>
-            </w:r>
-            <w:proofErr w:type="spellStart"/>
-            <w:r>
-              <w:t>ibd</w:t>
-            </w:r>
-            <w:proofErr w:type="spellEnd"/>
-            <w:r>
-              <w:t xml:space="preserve"> samt </w:t>
-            </w:r>
-            <w:proofErr w:type="spellStart"/>
-            <w:r>
-              <w:t>bdd</w:t>
-            </w:r>
-            <w:proofErr w:type="spellEnd"/>
-            <w:r>
-              <w:t xml:space="preserve"> skal tilpasses for at dokumenterne er helt korrekte da der mangler signalnavne på de fleste signaler på </w:t>
-            </w:r>
-            <w:proofErr w:type="spellStart"/>
-            <w:r>
-              <w:t>ibd</w:t>
-            </w:r>
-            <w:proofErr w:type="spellEnd"/>
-            <w:r>
-              <w:t>. Samtidig skal der udarbejdes protokolspecifikationer for de protokoller de benyttes hvorefter referencer til dem skal tilføjes til signalbeskrivelserne.</w:t>
+              <w:t>Tilføjet dokumenter med signalbeskrivelser til de tilhørende ibd dokumenter, ibd samt bdd skal tilpasses for at dokumenterne er helt korrekte da der mangler signalnavne på de fleste signaler på ibd. Samtidig skal der udarbejdes protokolspecifikationer for de protokoller de benyttes hvorefter referencer til dem skal tilføjes til signalbeskrivelserne.</w:t>
             </w:r>
           </w:p>
           <w:p/>
@@ -360,13 +296,8 @@
             </w:r>
           </w:p>
           <w:p>
-            <w:proofErr w:type="spellStart"/>
-            <w:r>
-              <w:t>Updateret</w:t>
-            </w:r>
-            <w:proofErr w:type="spellEnd"/>
-            <w:r>
-              <w:t xml:space="preserve"> BDD og IBD for systemet så de passer til vores signalbeskrivelser. Der mangler stadig flow beskrivelser på BDD.</w:t>
+            <w:r>
+              <w:t>Updateret BDD og IBD for systemet så de passer til vores signalbeskrivelser. Der mangler stadig flow beskrivelser på BDD.</w:t>
             </w:r>
           </w:p>
           <w:p/>
@@ -397,13 +328,7 @@
               <w:t>Dato:</w:t>
             </w:r>
             <w:r>
-              <w:t xml:space="preserve"> 1</w:t>
-            </w:r>
-            <w:r>
-              <w:t>9</w:t>
-            </w:r>
-            <w:r>
-              <w:t>/4-16</w:t>
+              <w:t xml:space="preserve"> 19/4-16</w:t>
             </w:r>
           </w:p>
         </w:tc>
@@ -419,10 +344,7 @@
               <w:t>Deltagere:</w:t>
             </w:r>
             <w:r>
-              <w:t xml:space="preserve"> </w:t>
-            </w:r>
-            <w:r>
-              <w:t>Dennis</w:t>
+              <w:t xml:space="preserve"> Dennis</w:t>
             </w:r>
           </w:p>
         </w:tc>
@@ -450,12 +372,7 @@
           </w:p>
           <w:p>
             <w:r>
-              <w:t>Blok beskrivelser udfø</w:t>
-            </w:r>
-            <w:bookmarkStart w:id="0" w:name="_GoBack"/>
-            <w:bookmarkEnd w:id="0"/>
-            <w:r>
-              <w:t>rt</w:t>
+              <w:t>Blok beskrivelser udført</w:t>
             </w:r>
           </w:p>
           <w:p/>
@@ -467,6 +384,87 @@
         <w:br w:type="page"/>
       </w:r>
     </w:p>
+    <w:p/>
+    <w:tbl>
+      <w:tblPr>
+        <w:tblStyle w:val="Tabel-Gitter"/>
+        <w:tblW w:w="0" w:type="auto"/>
+        <w:tblLook w:val="04A0" w:firstRow="1" w:lastRow="0" w:firstColumn="1" w:lastColumn="0" w:noHBand="0" w:noVBand="1"/>
+      </w:tblPr>
+      <w:tblGrid>
+        <w:gridCol w:w="2263"/>
+        <w:gridCol w:w="7365"/>
+      </w:tblGrid>
+      <w:tr>
+        <w:tc>
+          <w:tcPr>
+            <w:tcW w:w="2263" w:type="dxa"/>
+          </w:tcPr>
+          <w:p>
+            <w:r>
+              <w:rPr>
+                <w:b/>
+              </w:rPr>
+              <w:t>Dato:</w:t>
+            </w:r>
+            <w:r>
+              <w:t xml:space="preserve"> 19/4-16</w:t>
+            </w:r>
+          </w:p>
+        </w:tc>
+        <w:tc>
+          <w:tcPr>
+            <w:tcW w:w="7365" w:type="dxa"/>
+          </w:tcPr>
+          <w:p>
+            <w:r>
+              <w:rPr>
+                <w:b/>
+              </w:rPr>
+              <w:t>Deltagere:</w:t>
+            </w:r>
+            <w:r>
+              <w:t xml:space="preserve"> </w:t>
+            </w:r>
+            <w:r>
+              <w:t>Tonni</w:t>
+            </w:r>
+          </w:p>
+        </w:tc>
+      </w:tr>
+      <w:tr>
+        <w:tc>
+          <w:tcPr>
+            <w:tcW w:w="9628" w:type="dxa"/>
+            <w:gridSpan w:val="2"/>
+          </w:tcPr>
+          <w:p>
+            <w:pPr>
+              <w:rPr>
+                <w:b/>
+                <w:u w:val="single"/>
+              </w:rPr>
+            </w:pPr>
+            <w:r>
+              <w:rPr>
+                <w:b/>
+                <w:u w:val="single"/>
+              </w:rPr>
+              <w:t>Begivenhed/-er:</w:t>
+            </w:r>
+          </w:p>
+          <w:p>
+            <w:r>
+              <w:t>Rettet bdd, ibd og signalbeskrivelser til så gnd nu er 100% fælles, samt rettet signal placeringer på ibd. Oprettet mapper til forskellige versioner da det begyndte at blive et rod med alle filerne i 1 mappe.</w:t>
+            </w:r>
+            <w:bookmarkStart w:id="0" w:name="_GoBack"/>
+            <w:bookmarkEnd w:id="0"/>
+          </w:p>
+          <w:p/>
+        </w:tc>
+      </w:tr>
+    </w:tbl>
+    <w:p/>
     <w:p/>
     <w:sectPr>
       <w:pgSz w:w="11906" w:h="16838"/>
@@ -479,7 +477,7 @@
 </file>
 
 <file path=word/styles.xml><?xml version="1.0" encoding="utf-8"?>
-<w:styles xmlns:mc="http://schemas.openxmlformats.org/markup-compatibility/2006" xmlns:r="http://schemas.openxmlformats.org/officeDocument/2006/relationships" xmlns:w="http://schemas.openxmlformats.org/wordprocessingml/2006/main" xmlns:w14="http://schemas.microsoft.com/office/word/2010/wordml" xmlns:w15="http://schemas.microsoft.com/office/word/2012/wordml" mc:Ignorable="w14 w15">
+<w:styles xmlns:mc="http://schemas.openxmlformats.org/markup-compatibility/2006" xmlns:r="http://schemas.openxmlformats.org/officeDocument/2006/relationships" xmlns:w="http://schemas.openxmlformats.org/wordprocessingml/2006/main" xmlns:w14="http://schemas.microsoft.com/office/word/2010/wordml" xmlns:w15="http://schemas.microsoft.com/office/word/2012/wordml" xmlns:w16se="http://schemas.microsoft.com/office/word/2015/wordml/symex" mc:Ignorable="w14 w15 w16se">
   <w:docDefaults>
     <w:rPrDefault>
       <w:rPr>
@@ -495,7 +493,7 @@
       </w:pPr>
     </w:pPrDefault>
   </w:docDefaults>
-  <w:latentStyles w:defLockedState="0" w:defUIPriority="99" w:defSemiHidden="0" w:defUnhideWhenUsed="0" w:defQFormat="0" w:count="371">
+  <w:latentStyles w:defLockedState="0" w:defUIPriority="99" w:defSemiHidden="0" w:defUnhideWhenUsed="0" w:defQFormat="0" w:count="372">
     <w:lsdException w:name="Normal" w:uiPriority="0" w:qFormat="1"/>
     <w:lsdException w:name="heading 1" w:uiPriority="9" w:qFormat="1"/>
     <w:lsdException w:name="heading 2" w:semiHidden="1" w:uiPriority="9" w:unhideWhenUsed="1" w:qFormat="1"/>
@@ -601,7 +599,6 @@
     <w:lsdException w:name="HTML Sample" w:semiHidden="1" w:unhideWhenUsed="1"/>
     <w:lsdException w:name="HTML Typewriter" w:semiHidden="1" w:unhideWhenUsed="1"/>
     <w:lsdException w:name="HTML Variable" w:semiHidden="1" w:unhideWhenUsed="1"/>
-    <w:lsdException w:name="Normal Table" w:semiHidden="1" w:unhideWhenUsed="1"/>
     <w:lsdException w:name="annotation subject" w:semiHidden="1" w:unhideWhenUsed="1"/>
     <w:lsdException w:name="No List" w:semiHidden="1" w:unhideWhenUsed="1"/>
     <w:lsdException w:name="Outline List 1" w:semiHidden="1" w:unhideWhenUsed="1"/>
@@ -648,10 +645,8 @@
     <w:lsdException w:name="Table Subtle 2" w:semiHidden="1" w:unhideWhenUsed="1"/>
     <w:lsdException w:name="Table Web 1" w:semiHidden="1" w:unhideWhenUsed="1"/>
     <w:lsdException w:name="Table Web 2" w:semiHidden="1" w:unhideWhenUsed="1"/>
-    <w:lsdException w:name="Table Web 3" w:semiHidden="1" w:unhideWhenUsed="1"/>
     <w:lsdException w:name="Balloon Text" w:semiHidden="1" w:unhideWhenUsed="1"/>
     <w:lsdException w:name="Table Grid" w:uiPriority="39"/>
-    <w:lsdException w:name="Table Theme" w:semiHidden="1" w:unhideWhenUsed="1"/>
     <w:lsdException w:name="Placeholder Text" w:semiHidden="1"/>
     <w:lsdException w:name="No Spacing" w:uiPriority="1" w:qFormat="1"/>
     <w:lsdException w:name="Light Shading" w:uiPriority="60"/>
@@ -867,6 +862,7 @@
     <w:lsdException w:name="List Table 5 Dark Accent 6" w:uiPriority="50"/>
     <w:lsdException w:name="List Table 6 Colorful Accent 6" w:uiPriority="51"/>
     <w:lsdException w:name="List Table 7 Colorful Accent 6" w:uiPriority="52"/>
+    <w:lsdException w:name="Mention" w:semiHidden="1" w:unhideWhenUsed="1"/>
   </w:latentStyles>
   <w:style w:type="paragraph" w:default="1" w:styleId="Normal">
     <w:name w:val="Normal"/>
@@ -1256,7 +1252,7 @@
 </file>
 
 <file path=customXml/itemProps1.xml><?xml version="1.0" encoding="utf-8"?>
-<ds:datastoreItem xmlns:ds="http://schemas.openxmlformats.org/officeDocument/2006/customXml" ds:itemID="{B2F435EE-FFDE-4AF7-BC41-0B529BAB330D}">
+<ds:datastoreItem xmlns:ds="http://schemas.openxmlformats.org/officeDocument/2006/customXml" ds:itemID="{501C2544-3323-4343-B4C9-8F88661ECEB3}">
   <ds:schemaRefs>
     <ds:schemaRef ds:uri="http://schemas.openxmlformats.org/officeDocument/2006/bibliography"/>
   </ds:schemaRefs>

</xml_diff>

<commit_message>
Opdateret Logbog - HW-Arkitektur.docx Tilføjet Styreboks_SD_UC7_V1.0.vsdx
</commit_message>
<xml_diff>
--- a/HW/Logbog - HW-Arkitektur.docx
+++ b/HW/Logbog - HW-Arkitektur.docx
@@ -551,10 +551,121 @@
         </w:tc>
       </w:tr>
     </w:tbl>
-    <w:p>
-      <w:bookmarkStart w:id="0" w:name="_GoBack"/>
-      <w:bookmarkEnd w:id="0"/>
-    </w:p>
+    <w:p/>
+    <w:tbl>
+      <w:tblPr>
+        <w:tblStyle w:val="Tabel-Gitter"/>
+        <w:tblW w:w="0" w:type="auto"/>
+        <w:tblLook w:val="04A0" w:firstRow="1" w:lastRow="0" w:firstColumn="1" w:lastColumn="0" w:noHBand="0" w:noVBand="1"/>
+      </w:tblPr>
+      <w:tblGrid>
+        <w:gridCol w:w="2263"/>
+        <w:gridCol w:w="7365"/>
+      </w:tblGrid>
+      <w:tr>
+        <w:tc>
+          <w:tcPr>
+            <w:tcW w:w="2263" w:type="dxa"/>
+          </w:tcPr>
+          <w:p>
+            <w:r>
+              <w:rPr>
+                <w:b/>
+              </w:rPr>
+              <w:lastRenderedPageBreak/>
+              <w:t>Dato:</w:t>
+            </w:r>
+            <w:r>
+              <w:rPr>
+                <w:b/>
+              </w:rPr>
+              <w:t xml:space="preserve"> </w:t>
+            </w:r>
+            <w:r>
+              <w:t>20</w:t>
+            </w:r>
+            <w:r>
+              <w:t>/4-16</w:t>
+            </w:r>
+          </w:p>
+        </w:tc>
+        <w:tc>
+          <w:tcPr>
+            <w:tcW w:w="7365" w:type="dxa"/>
+          </w:tcPr>
+          <w:p>
+            <w:r>
+              <w:rPr>
+                <w:b/>
+              </w:rPr>
+              <w:t>Deltagere:</w:t>
+            </w:r>
+            <w:r>
+              <w:t xml:space="preserve"> </w:t>
+            </w:r>
+            <w:r>
+              <w:t>Dennis</w:t>
+            </w:r>
+          </w:p>
+        </w:tc>
+      </w:tr>
+      <w:tr>
+        <w:tc>
+          <w:tcPr>
+            <w:tcW w:w="9628" w:type="dxa"/>
+            <w:gridSpan w:val="2"/>
+          </w:tcPr>
+          <w:p>
+            <w:pPr>
+              <w:rPr>
+                <w:b/>
+                <w:u w:val="single"/>
+              </w:rPr>
+            </w:pPr>
+            <w:r>
+              <w:rPr>
+                <w:b/>
+                <w:u w:val="single"/>
+              </w:rPr>
+              <w:t>Begivenhed/-er:</w:t>
+            </w:r>
+          </w:p>
+          <w:p>
+            <w:r>
+              <w:t>Sekvens diagram styreboks UC7 oprettet</w:t>
+            </w:r>
+          </w:p>
+          <w:p>
+            <w:pPr>
+              <w:pStyle w:val="Listeafsnit"/>
+              <w:numPr>
+                <w:ilvl w:val="0"/>
+                <w:numId w:val="1"/>
+              </w:numPr>
+            </w:pPr>
+            <w:r>
+              <w:t>Går videre med SD for enhed</w:t>
+            </w:r>
+          </w:p>
+          <w:p>
+            <w:pPr>
+              <w:pStyle w:val="Listeafsnit"/>
+              <w:numPr>
+                <w:ilvl w:val="0"/>
+                <w:numId w:val="1"/>
+              </w:numPr>
+            </w:pPr>
+            <w:r>
+              <w:t>Tag Styreboks UC6 op på gruppemøde</w:t>
+            </w:r>
+            <w:bookmarkStart w:id="0" w:name="_GoBack"/>
+            <w:bookmarkEnd w:id="0"/>
+          </w:p>
+          <w:p/>
+        </w:tc>
+      </w:tr>
+    </w:tbl>
+    <w:p/>
     <w:sectPr>
       <w:pgSz w:w="11906" w:h="16838"/>
       <w:pgMar w:top="1701" w:right="1134" w:bottom="1701" w:left="1134" w:header="708" w:footer="708" w:gutter="0"/>
@@ -563,6 +674,127 @@
     </w:sectPr>
   </w:body>
 </w:document>
+</file>
+
+<file path=word/numbering.xml><?xml version="1.0" encoding="utf-8"?>
+<w:numbering xmlns:wpc="http://schemas.microsoft.com/office/word/2010/wordprocessingCanvas" xmlns:mc="http://schemas.openxmlformats.org/markup-compatibility/2006" xmlns:o="urn:schemas-microsoft-com:office:office" xmlns:r="http://schemas.openxmlformats.org/officeDocument/2006/relationships" xmlns:m="http://schemas.openxmlformats.org/officeDocument/2006/math" xmlns:v="urn:schemas-microsoft-com:vml" xmlns:wp14="http://schemas.microsoft.com/office/word/2010/wordprocessingDrawing" xmlns:wp="http://schemas.openxmlformats.org/drawingml/2006/wordprocessingDrawing" xmlns:w10="urn:schemas-microsoft-com:office:word" xmlns:w="http://schemas.openxmlformats.org/wordprocessingml/2006/main" xmlns:w14="http://schemas.microsoft.com/office/word/2010/wordml" xmlns:w15="http://schemas.microsoft.com/office/word/2012/wordml" xmlns:wpg="http://schemas.microsoft.com/office/word/2010/wordprocessingGroup" xmlns:wpi="http://schemas.microsoft.com/office/word/2010/wordprocessingInk" xmlns:wne="http://schemas.microsoft.com/office/word/2006/wordml" xmlns:wps="http://schemas.microsoft.com/office/word/2010/wordprocessingShape" mc:Ignorable="w14 w15 wp14">
+  <w:abstractNum w:abstractNumId="0" w15:restartNumberingAfterBreak="0">
+    <w:nsid w:val="2F8B22C7"/>
+    <w:multiLevelType w:val="hybridMultilevel"/>
+    <w:tmpl w:val="EE5E4A46"/>
+    <w:lvl w:ilvl="0" w:tplc="E39EE0FE">
+      <w:start w:val="1"/>
+      <w:numFmt w:val="bullet"/>
+      <w:lvlText w:val=""/>
+      <w:lvlJc w:val="left"/>
+      <w:pPr>
+        <w:ind w:left="720" w:hanging="360"/>
+      </w:pPr>
+      <w:rPr>
+        <w:rFonts w:ascii="Symbol" w:hAnsi="Symbol" w:hint="default"/>
+      </w:rPr>
+    </w:lvl>
+    <w:lvl w:ilvl="1" w:tplc="04060003" w:tentative="1">
+      <w:start w:val="1"/>
+      <w:numFmt w:val="bullet"/>
+      <w:lvlText w:val="o"/>
+      <w:lvlJc w:val="left"/>
+      <w:pPr>
+        <w:ind w:left="1440" w:hanging="360"/>
+      </w:pPr>
+      <w:rPr>
+        <w:rFonts w:ascii="Courier New" w:hAnsi="Courier New" w:cs="Courier New" w:hint="default"/>
+      </w:rPr>
+    </w:lvl>
+    <w:lvl w:ilvl="2" w:tplc="04060005" w:tentative="1">
+      <w:start w:val="1"/>
+      <w:numFmt w:val="bullet"/>
+      <w:lvlText w:val=""/>
+      <w:lvlJc w:val="left"/>
+      <w:pPr>
+        <w:ind w:left="2160" w:hanging="360"/>
+      </w:pPr>
+      <w:rPr>
+        <w:rFonts w:ascii="Wingdings" w:hAnsi="Wingdings" w:hint="default"/>
+      </w:rPr>
+    </w:lvl>
+    <w:lvl w:ilvl="3" w:tplc="04060001" w:tentative="1">
+      <w:start w:val="1"/>
+      <w:numFmt w:val="bullet"/>
+      <w:lvlText w:val=""/>
+      <w:lvlJc w:val="left"/>
+      <w:pPr>
+        <w:ind w:left="2880" w:hanging="360"/>
+      </w:pPr>
+      <w:rPr>
+        <w:rFonts w:ascii="Symbol" w:hAnsi="Symbol" w:hint="default"/>
+      </w:rPr>
+    </w:lvl>
+    <w:lvl w:ilvl="4" w:tplc="04060003" w:tentative="1">
+      <w:start w:val="1"/>
+      <w:numFmt w:val="bullet"/>
+      <w:lvlText w:val="o"/>
+      <w:lvlJc w:val="left"/>
+      <w:pPr>
+        <w:ind w:left="3600" w:hanging="360"/>
+      </w:pPr>
+      <w:rPr>
+        <w:rFonts w:ascii="Courier New" w:hAnsi="Courier New" w:cs="Courier New" w:hint="default"/>
+      </w:rPr>
+    </w:lvl>
+    <w:lvl w:ilvl="5" w:tplc="04060005" w:tentative="1">
+      <w:start w:val="1"/>
+      <w:numFmt w:val="bullet"/>
+      <w:lvlText w:val=""/>
+      <w:lvlJc w:val="left"/>
+      <w:pPr>
+        <w:ind w:left="4320" w:hanging="360"/>
+      </w:pPr>
+      <w:rPr>
+        <w:rFonts w:ascii="Wingdings" w:hAnsi="Wingdings" w:hint="default"/>
+      </w:rPr>
+    </w:lvl>
+    <w:lvl w:ilvl="6" w:tplc="04060001" w:tentative="1">
+      <w:start w:val="1"/>
+      <w:numFmt w:val="bullet"/>
+      <w:lvlText w:val=""/>
+      <w:lvlJc w:val="left"/>
+      <w:pPr>
+        <w:ind w:left="5040" w:hanging="360"/>
+      </w:pPr>
+      <w:rPr>
+        <w:rFonts w:ascii="Symbol" w:hAnsi="Symbol" w:hint="default"/>
+      </w:rPr>
+    </w:lvl>
+    <w:lvl w:ilvl="7" w:tplc="04060003" w:tentative="1">
+      <w:start w:val="1"/>
+      <w:numFmt w:val="bullet"/>
+      <w:lvlText w:val="o"/>
+      <w:lvlJc w:val="left"/>
+      <w:pPr>
+        <w:ind w:left="5760" w:hanging="360"/>
+      </w:pPr>
+      <w:rPr>
+        <w:rFonts w:ascii="Courier New" w:hAnsi="Courier New" w:cs="Courier New" w:hint="default"/>
+      </w:rPr>
+    </w:lvl>
+    <w:lvl w:ilvl="8" w:tplc="04060005" w:tentative="1">
+      <w:start w:val="1"/>
+      <w:numFmt w:val="bullet"/>
+      <w:lvlText w:val=""/>
+      <w:lvlJc w:val="left"/>
+      <w:pPr>
+        <w:ind w:left="6480" w:hanging="360"/>
+      </w:pPr>
+      <w:rPr>
+        <w:rFonts w:ascii="Wingdings" w:hAnsi="Wingdings" w:hint="default"/>
+      </w:rPr>
+    </w:lvl>
+  </w:abstractNum>
+  <w:num w:numId="1">
+    <w:abstractNumId w:val="0"/>
+  </w:num>
+</w:numbering>
 </file>
 
 <file path=word/styles.xml><?xml version="1.0" encoding="utf-8"?>
@@ -1074,6 +1306,17 @@
       </w:tblBorders>
     </w:tblPr>
   </w:style>
+  <w:style w:type="paragraph" w:styleId="Listeafsnit">
+    <w:name w:val="List Paragraph"/>
+    <w:basedOn w:val="Normal"/>
+    <w:uiPriority w:val="34"/>
+    <w:qFormat/>
+    <w:rsid w:val="00517AEB"/>
+    <w:pPr>
+      <w:ind w:left="720"/>
+      <w:contextualSpacing/>
+    </w:pPr>
+  </w:style>
 </w:styles>
 </file>
 
@@ -1343,7 +1586,7 @@
 </file>
 
 <file path=customXml/itemProps1.xml><?xml version="1.0" encoding="utf-8"?>
-<ds:datastoreItem xmlns:ds="http://schemas.openxmlformats.org/officeDocument/2006/customXml" ds:itemID="{81F26098-70E8-4BB4-8153-7F26AE42DD13}">
+<ds:datastoreItem xmlns:ds="http://schemas.openxmlformats.org/officeDocument/2006/customXml" ds:itemID="{BFC4C212-3828-4114-8686-97F56A033B4D}">
   <ds:schemaRefs>
     <ds:schemaRef ds:uri="http://schemas.openxmlformats.org/officeDocument/2006/bibliography"/>
   </ds:schemaRefs>

</xml_diff>

<commit_message>
Logbog - HW-Arkitektur.docx opdateret Enhed_SD_UC2_V1.0.vsdx tilføjet
</commit_message>
<xml_diff>
--- a/HW/Logbog - HW-Arkitektur.docx
+++ b/HW/Logbog - HW-Arkitektur.docx
@@ -582,10 +582,7 @@
               <w:t xml:space="preserve"> </w:t>
             </w:r>
             <w:r>
-              <w:t>20</w:t>
-            </w:r>
-            <w:r>
-              <w:t>/4-16</w:t>
+              <w:t>20/4-16</w:t>
             </w:r>
           </w:p>
         </w:tc>
@@ -601,10 +598,7 @@
               <w:t>Deltagere:</w:t>
             </w:r>
             <w:r>
-              <w:t xml:space="preserve"> </w:t>
-            </w:r>
-            <w:r>
-              <w:t>Dennis</w:t>
+              <w:t xml:space="preserve"> Dennis</w:t>
             </w:r>
           </w:p>
         </w:tc>
@@ -634,6 +628,13 @@
             <w:r>
               <w:t>Sekvens diagram styreboks UC7 oprettet</w:t>
             </w:r>
+          </w:p>
+          <w:p>
+            <w:r>
+              <w:t>Sekvens diagram enhed UC2 og UC7 oprettet</w:t>
+            </w:r>
+            <w:bookmarkStart w:id="0" w:name="_GoBack"/>
+            <w:bookmarkEnd w:id="0"/>
           </w:p>
           <w:p>
             <w:pPr>
@@ -644,22 +645,8 @@
               </w:numPr>
             </w:pPr>
             <w:r>
-              <w:t>Går videre med SD for enhed</w:t>
-            </w:r>
-          </w:p>
-          <w:p>
-            <w:pPr>
-              <w:pStyle w:val="Listeafsnit"/>
-              <w:numPr>
-                <w:ilvl w:val="0"/>
-                <w:numId w:val="1"/>
-              </w:numPr>
-            </w:pPr>
-            <w:r>
               <w:t>Tag Styreboks UC6 op på gruppemøde</w:t>
             </w:r>
-            <w:bookmarkStart w:id="0" w:name="_GoBack"/>
-            <w:bookmarkEnd w:id="0"/>
           </w:p>
           <w:p/>
         </w:tc>
@@ -1586,7 +1573,7 @@
 </file>
 
 <file path=customXml/itemProps1.xml><?xml version="1.0" encoding="utf-8"?>
-<ds:datastoreItem xmlns:ds="http://schemas.openxmlformats.org/officeDocument/2006/customXml" ds:itemID="{BFC4C212-3828-4114-8686-97F56A033B4D}">
+<ds:datastoreItem xmlns:ds="http://schemas.openxmlformats.org/officeDocument/2006/customXml" ds:itemID="{5BFE5A04-A77D-414D-87BC-FAC482418EE2}">
   <ds:schemaRefs>
     <ds:schemaRef ds:uri="http://schemas.openxmlformats.org/officeDocument/2006/bibliography"/>
   </ds:schemaRefs>

</xml_diff>

<commit_message>
( . )( . )
</commit_message>
<xml_diff>
--- a/HW/Logbog - HW-Arkitektur.docx
+++ b/HW/Logbog - HW-Arkitektur.docx
@@ -764,7 +764,15 @@
               </w:numPr>
             </w:pPr>
             <w:r>
-              <w:t>Design båndpass-filter (+ find komponentværdier)</w:t>
+              <w:t xml:space="preserve">Design </w:t>
+            </w:r>
+            <w:r>
+              <w:t xml:space="preserve">aktivt </w:t>
+            </w:r>
+            <w:bookmarkStart w:id="0" w:name="_GoBack"/>
+            <w:bookmarkEnd w:id="0"/>
+            <w:r>
+              <w:t>båndpass-filter (+ find komponentværdier)</w:t>
             </w:r>
           </w:p>
           <w:p>
@@ -832,8 +840,6 @@
             <w:r>
               <w:t>, snak med fagspecifik underviser</w:t>
             </w:r>
-            <w:bookmarkStart w:id="0" w:name="_GoBack"/>
-            <w:bookmarkEnd w:id="0"/>
             <w:r>
               <w:t>)</w:t>
             </w:r>
@@ -1995,7 +2001,7 @@
 </file>
 
 <file path=customXml/itemProps1.xml><?xml version="1.0" encoding="utf-8"?>
-<ds:datastoreItem xmlns:ds="http://schemas.openxmlformats.org/officeDocument/2006/customXml" ds:itemID="{02E57304-CC26-47B5-980A-4A2B57917DC4}">
+<ds:datastoreItem xmlns:ds="http://schemas.openxmlformats.org/officeDocument/2006/customXml" ds:itemID="{3E41D8DC-A249-414E-A5FD-7BD7AFBB6F71}">
   <ds:schemaRefs>
     <ds:schemaRef ds:uri="http://schemas.openxmlformats.org/officeDocument/2006/bibliography"/>
   </ds:schemaRefs>

</xml_diff>

<commit_message>
( . )( . ) Tilføjet mathcad Opdateret Logbog - HW-Arkitektur.docx
</commit_message>
<xml_diff>
--- a/HW/Logbog - HW-Arkitektur.docx
+++ b/HW/Logbog - HW-Arkitektur.docx
@@ -99,7 +99,31 @@
           </w:p>
           <w:p>
             <w:r>
-              <w:t>Det er blevet besluttet at opdele ibd og BDD ind til videre da diagrammerne bliver meget uoverskuelige at få ind på et a4 ark hvis de laves som 1 samlet dokument for ibd samt bdd.</w:t>
+              <w:t xml:space="preserve">Det er blevet besluttet at opdele </w:t>
+            </w:r>
+            <w:proofErr w:type="spellStart"/>
+            <w:r>
+              <w:t>ibd</w:t>
+            </w:r>
+            <w:proofErr w:type="spellEnd"/>
+            <w:r>
+              <w:t xml:space="preserve"> og BDD ind til videre da diagrammerne bliver meget uoverskuelige at få ind på et a4 ark hvis de laves som 1 samlet dokument for </w:t>
+            </w:r>
+            <w:proofErr w:type="spellStart"/>
+            <w:r>
+              <w:t>ibd</w:t>
+            </w:r>
+            <w:proofErr w:type="spellEnd"/>
+            <w:r>
+              <w:t xml:space="preserve"> samt </w:t>
+            </w:r>
+            <w:proofErr w:type="spellStart"/>
+            <w:r>
+              <w:t>bdd</w:t>
+            </w:r>
+            <w:proofErr w:type="spellEnd"/>
+            <w:r>
+              <w:t>.</w:t>
             </w:r>
           </w:p>
           <w:p/>
@@ -266,7 +290,15 @@
           </w:p>
           <w:p>
             <w:r>
-              <w:t>Rettet udkast til idb samt bdd for styreboks til at reflektere ændringen i hvordan vi anvender vores LCD skræm</w:t>
+              <w:t xml:space="preserve">Rettet udkast til idb samt </w:t>
+            </w:r>
+            <w:proofErr w:type="spellStart"/>
+            <w:r>
+              <w:t>bdd</w:t>
+            </w:r>
+            <w:proofErr w:type="spellEnd"/>
+            <w:r>
+              <w:t xml:space="preserve"> for styreboks til at reflektere ændringen i hvordan vi anvender vores LCD skræm</w:t>
             </w:r>
             <w:r>
               <w:t>, ændringen skyldes at vi nu benytter den digitale bus på LCD displayet direkte i stedet for i2c da dette er lettere at implementere.</w:t>
@@ -280,7 +312,39 @@
           </w:p>
           <w:p>
             <w:r>
-              <w:t>Tilføjet dokumenter med signalbeskrivelser til de tilhørende ibd dokumenter, ibd samt bdd skal tilpasses for at dokumenterne er helt korrekte da der mangler signalnavne på de fleste signaler på ibd. Samtidig skal der udarbejdes protokolspecifikationer for de protokoller de benyttes hvorefter referencer til dem skal tilføjes til signalbeskrivelserne.</w:t>
+              <w:t xml:space="preserve">Tilføjet dokumenter med signalbeskrivelser til de tilhørende </w:t>
+            </w:r>
+            <w:proofErr w:type="spellStart"/>
+            <w:r>
+              <w:t>ibd</w:t>
+            </w:r>
+            <w:proofErr w:type="spellEnd"/>
+            <w:r>
+              <w:t xml:space="preserve"> dokumenter, </w:t>
+            </w:r>
+            <w:proofErr w:type="spellStart"/>
+            <w:r>
+              <w:t>ibd</w:t>
+            </w:r>
+            <w:proofErr w:type="spellEnd"/>
+            <w:r>
+              <w:t xml:space="preserve"> samt </w:t>
+            </w:r>
+            <w:proofErr w:type="spellStart"/>
+            <w:r>
+              <w:t>bdd</w:t>
+            </w:r>
+            <w:proofErr w:type="spellEnd"/>
+            <w:r>
+              <w:t xml:space="preserve"> skal tilpasses for at dokumenterne er helt korrekte da der mangler signalnavne på de fleste signaler på </w:t>
+            </w:r>
+            <w:proofErr w:type="spellStart"/>
+            <w:r>
+              <w:t>ibd</w:t>
+            </w:r>
+            <w:proofErr w:type="spellEnd"/>
+            <w:r>
+              <w:t>. Samtidig skal der udarbejdes protokolspecifikationer for de protokoller de benyttes hvorefter referencer til dem skal tilføjes til signalbeskrivelserne.</w:t>
             </w:r>
           </w:p>
           <w:p/>
@@ -296,8 +360,13 @@
             </w:r>
           </w:p>
           <w:p>
-            <w:r>
-              <w:t>Updateret BDD og IBD for systemet så de passer til vores signalbeskrivelser. Der mangler stadig flow beskrivelser på BDD.</w:t>
+            <w:proofErr w:type="spellStart"/>
+            <w:r>
+              <w:t>Updateret</w:t>
+            </w:r>
+            <w:proofErr w:type="spellEnd"/>
+            <w:r>
+              <w:t xml:space="preserve"> BDD og IBD for systemet så de passer til vores signalbeskrivelser. Der mangler stadig flow beskrivelser på BDD.</w:t>
             </w:r>
           </w:p>
           <w:p/>
@@ -443,7 +512,39 @@
           </w:p>
           <w:p>
             <w:r>
-              <w:t>Rettet bdd, ibd og signalbeskrivelser til så gnd nu er 100% fælles, samt rettet signal placeringer på ibd. Oprettet mapper til forskellige versioner da det begyndte at blive et rod med alle filerne i 1 mappe.</w:t>
+              <w:t xml:space="preserve">Rettet </w:t>
+            </w:r>
+            <w:proofErr w:type="spellStart"/>
+            <w:r>
+              <w:t>bdd</w:t>
+            </w:r>
+            <w:proofErr w:type="spellEnd"/>
+            <w:r>
+              <w:t xml:space="preserve">, </w:t>
+            </w:r>
+            <w:proofErr w:type="spellStart"/>
+            <w:r>
+              <w:t>ibd</w:t>
+            </w:r>
+            <w:proofErr w:type="spellEnd"/>
+            <w:r>
+              <w:t xml:space="preserve"> og signalbeskrivelser til så </w:t>
+            </w:r>
+            <w:proofErr w:type="spellStart"/>
+            <w:r>
+              <w:t>gnd</w:t>
+            </w:r>
+            <w:proofErr w:type="spellEnd"/>
+            <w:r>
+              <w:t xml:space="preserve"> nu er 100% fælles, samt rettet signal placeringer på </w:t>
+            </w:r>
+            <w:proofErr w:type="spellStart"/>
+            <w:r>
+              <w:t>ibd</w:t>
+            </w:r>
+            <w:proofErr w:type="spellEnd"/>
+            <w:r>
+              <w:t>. Oprettet mapper til forskellige versioner da det begyndte at blive et rod med alle filerne i 1 mappe.</w:t>
             </w:r>
           </w:p>
           <w:p/>
@@ -714,17 +815,73 @@
           </w:p>
           <w:p>
             <w:r>
-              <w:t>Design for zero-crossing besluttet. Der er lavet tegninger i multisim. 2 clocks på zero-cross.</w:t>
-            </w:r>
-          </w:p>
-          <w:p>
-            <w:r>
-              <w:t>Der laves en bro. AC-to-DC. Tegninger lavet i multisim.</w:t>
-            </w:r>
-          </w:p>
-          <w:p>
-            <w:r>
-              <w:t>Der skal laves et båndpass-filter. Cutoff frekvenser på 90 kHz og 110 kHz (signal på 100 kHz).</w:t>
+              <w:t xml:space="preserve">Design for </w:t>
+            </w:r>
+            <w:proofErr w:type="spellStart"/>
+            <w:r>
+              <w:t>zero-crossing</w:t>
+            </w:r>
+            <w:proofErr w:type="spellEnd"/>
+            <w:r>
+              <w:t xml:space="preserve"> besluttet. Der er lavet tegninger i </w:t>
+            </w:r>
+            <w:proofErr w:type="spellStart"/>
+            <w:r>
+              <w:t>multisim</w:t>
+            </w:r>
+            <w:proofErr w:type="spellEnd"/>
+            <w:r>
+              <w:t xml:space="preserve">. 2 </w:t>
+            </w:r>
+            <w:proofErr w:type="spellStart"/>
+            <w:r>
+              <w:t>clocks</w:t>
+            </w:r>
+            <w:proofErr w:type="spellEnd"/>
+            <w:r>
+              <w:t xml:space="preserve"> på </w:t>
+            </w:r>
+            <w:proofErr w:type="spellStart"/>
+            <w:r>
+              <w:t>zero-cross</w:t>
+            </w:r>
+            <w:proofErr w:type="spellEnd"/>
+            <w:r>
+              <w:t>.</w:t>
+            </w:r>
+          </w:p>
+          <w:p>
+            <w:r>
+              <w:t xml:space="preserve">Der laves en bro. AC-to-DC. Tegninger lavet i </w:t>
+            </w:r>
+            <w:proofErr w:type="spellStart"/>
+            <w:r>
+              <w:t>multisim</w:t>
+            </w:r>
+            <w:proofErr w:type="spellEnd"/>
+            <w:r>
+              <w:t>.</w:t>
+            </w:r>
+          </w:p>
+          <w:p>
+            <w:r>
+              <w:t xml:space="preserve">Der skal laves et </w:t>
+            </w:r>
+            <w:proofErr w:type="spellStart"/>
+            <w:r>
+              <w:t>båndpass</w:t>
+            </w:r>
+            <w:proofErr w:type="spellEnd"/>
+            <w:r>
+              <w:t xml:space="preserve">-filter. </w:t>
+            </w:r>
+            <w:proofErr w:type="spellStart"/>
+            <w:r>
+              <w:t>Cutoff</w:t>
+            </w:r>
+            <w:proofErr w:type="spellEnd"/>
+            <w:r>
+              <w:t xml:space="preserve"> frekvenser på 90 kHz og 110 kHz (signal på 100 kHz).</w:t>
             </w:r>
           </w:p>
           <w:p>
@@ -752,7 +909,15 @@
               </w:numPr>
             </w:pPr>
             <w:r>
-              <w:t>Beregning på dB/dekade for båndpass-filter</w:t>
+              <w:t xml:space="preserve">Beregning på dB/dekade for </w:t>
+            </w:r>
+            <w:proofErr w:type="spellStart"/>
+            <w:r>
+              <w:t>båndpass</w:t>
+            </w:r>
+            <w:proofErr w:type="spellEnd"/>
+            <w:r>
+              <w:t>-filter</w:t>
             </w:r>
           </w:p>
           <w:p>
@@ -769,10 +934,13 @@
             <w:r>
               <w:t xml:space="preserve">aktivt </w:t>
             </w:r>
-            <w:bookmarkStart w:id="0" w:name="_GoBack"/>
-            <w:bookmarkEnd w:id="0"/>
-            <w:r>
-              <w:t>båndpass-filter (+ find komponentværdier)</w:t>
+            <w:proofErr w:type="spellStart"/>
+            <w:r>
+              <w:t>båndpass</w:t>
+            </w:r>
+            <w:proofErr w:type="spellEnd"/>
+            <w:r>
+              <w:t>-filter (+ find komponentværdier)</w:t>
             </w:r>
           </w:p>
           <w:p>
@@ -784,7 +952,15 @@
               </w:numPr>
             </w:pPr>
             <w:r>
-              <w:t>Eventuelt. Kaskadekobling af båndpass-filter for at opnå den ønskede dB/dekade.</w:t>
+              <w:t xml:space="preserve">Eventuelt. Kaskadekobling af </w:t>
+            </w:r>
+            <w:proofErr w:type="spellStart"/>
+            <w:r>
+              <w:t>båndpass</w:t>
+            </w:r>
+            <w:proofErr w:type="spellEnd"/>
+            <w:r>
+              <w:t>-filter for at opnå den ønskede dB/dekade.</w:t>
             </w:r>
           </w:p>
           <w:p>
@@ -795,9 +971,11 @@
                 <w:numId w:val="3"/>
               </w:numPr>
             </w:pPr>
+            <w:proofErr w:type="spellStart"/>
             <w:r>
               <w:t>Bodeplot</w:t>
             </w:r>
+            <w:proofErr w:type="spellEnd"/>
           </w:p>
           <w:p>
             <w:pPr>
@@ -808,7 +986,15 @@
               </w:numPr>
             </w:pPr>
             <w:r>
-              <w:t>Beregning af komponentværdier til zero-crossing detektor</w:t>
+              <w:t xml:space="preserve">Beregning af komponentværdier til </w:t>
+            </w:r>
+            <w:proofErr w:type="spellStart"/>
+            <w:r>
+              <w:t>zero-crossing</w:t>
+            </w:r>
+            <w:proofErr w:type="spellEnd"/>
+            <w:r>
+              <w:t xml:space="preserve"> detektor</w:t>
             </w:r>
           </w:p>
           <w:p>
@@ -843,6 +1029,135 @@
             <w:r>
               <w:t>)</w:t>
             </w:r>
+          </w:p>
+          <w:p/>
+        </w:tc>
+      </w:tr>
+    </w:tbl>
+    <w:p/>
+    <w:tbl>
+      <w:tblPr>
+        <w:tblStyle w:val="Tabel-Gitter"/>
+        <w:tblW w:w="0" w:type="auto"/>
+        <w:tblLook w:val="04A0" w:firstRow="1" w:lastRow="0" w:firstColumn="1" w:lastColumn="0" w:noHBand="0" w:noVBand="1"/>
+      </w:tblPr>
+      <w:tblGrid>
+        <w:gridCol w:w="2263"/>
+        <w:gridCol w:w="7365"/>
+      </w:tblGrid>
+      <w:tr>
+        <w:tc>
+          <w:tcPr>
+            <w:tcW w:w="2263" w:type="dxa"/>
+          </w:tcPr>
+          <w:p>
+            <w:r>
+              <w:rPr>
+                <w:b/>
+              </w:rPr>
+              <w:t>Dato:</w:t>
+            </w:r>
+            <w:r>
+              <w:rPr>
+                <w:b/>
+              </w:rPr>
+              <w:t xml:space="preserve"> </w:t>
+            </w:r>
+            <w:r>
+              <w:t>1</w:t>
+            </w:r>
+            <w:r>
+              <w:t>3</w:t>
+            </w:r>
+            <w:r>
+              <w:t>/5-16</w:t>
+            </w:r>
+          </w:p>
+        </w:tc>
+        <w:tc>
+          <w:tcPr>
+            <w:tcW w:w="7365" w:type="dxa"/>
+          </w:tcPr>
+          <w:p>
+            <w:r>
+              <w:rPr>
+                <w:b/>
+              </w:rPr>
+              <w:t>Deltagere:</w:t>
+            </w:r>
+            <w:r>
+              <w:t xml:space="preserve"> Dennis, </w:t>
+            </w:r>
+            <w:r>
+              <w:t>Tonni  Martin</w:t>
+            </w:r>
+          </w:p>
+        </w:tc>
+      </w:tr>
+      <w:tr>
+        <w:tc>
+          <w:tcPr>
+            <w:tcW w:w="9628" w:type="dxa"/>
+            <w:gridSpan w:val="2"/>
+          </w:tcPr>
+          <w:p>
+            <w:pPr>
+              <w:rPr>
+                <w:b/>
+                <w:u w:val="single"/>
+              </w:rPr>
+            </w:pPr>
+            <w:r>
+              <w:rPr>
+                <w:b/>
+                <w:u w:val="single"/>
+              </w:rPr>
+              <w:t>Begivenhed/-er:</w:t>
+            </w:r>
+          </w:p>
+          <w:p>
+            <w:r>
+              <w:t>Besluttet en båndbredde på 10 kHz. Ѡ</w:t>
+            </w:r>
+            <w:r>
+              <w:softHyphen/>
+            </w:r>
+            <w:r>
+              <w:rPr>
+                <w:vertAlign w:val="subscript"/>
+              </w:rPr>
+              <w:t>0</w:t>
+            </w:r>
+            <w:r>
+              <w:t>= 120 kHz</w:t>
+            </w:r>
+          </w:p>
+          <w:p>
+            <w:r>
+              <w:t xml:space="preserve">Udregning af overføringsfunktion til </w:t>
+            </w:r>
+            <w:proofErr w:type="spellStart"/>
+            <w:r>
+              <w:t>båndpass</w:t>
+            </w:r>
+            <w:proofErr w:type="spellEnd"/>
+            <w:r>
+              <w:t>-filter. Uploadet i ”</w:t>
+            </w:r>
+            <w:proofErr w:type="spellStart"/>
+            <w:r>
+              <w:t>båndpass-filter.mcdx</w:t>
+            </w:r>
+            <w:proofErr w:type="spellEnd"/>
+            <w:r>
+              <w:t>”</w:t>
+            </w:r>
+            <w:r>
+              <w:br/>
+              <w:t>Udregning af komponentværdier til båndpass-filter</w:t>
+            </w:r>
+            <w:bookmarkStart w:id="0" w:name="_GoBack"/>
+            <w:bookmarkEnd w:id="0"/>
           </w:p>
           <w:p/>
         </w:tc>
@@ -2001,7 +2316,7 @@
 </file>
 
 <file path=customXml/itemProps1.xml><?xml version="1.0" encoding="utf-8"?>
-<ds:datastoreItem xmlns:ds="http://schemas.openxmlformats.org/officeDocument/2006/customXml" ds:itemID="{3E41D8DC-A249-414E-A5FD-7BD7AFBB6F71}">
+<ds:datastoreItem xmlns:ds="http://schemas.openxmlformats.org/officeDocument/2006/customXml" ds:itemID="{E1F19F7F-9008-4CED-86BF-FB9412657CAE}">
   <ds:schemaRefs>
     <ds:schemaRef ds:uri="http://schemas.openxmlformats.org/officeDocument/2006/bibliography"/>
   </ds:schemaRefs>

</xml_diff>

<commit_message>
added bodeplots for båndpasfilter. updated Logbog - HW-Arkitektur.docx
</commit_message>
<xml_diff>
--- a/HW/Logbog - HW-Arkitektur.docx
+++ b/HW/Logbog - HW-Arkitektur.docx
@@ -1,6 +1,6 @@
 
 <file path=word/document.xml><?xml version="1.0" encoding="utf-8"?>
-<w:document xmlns:wpc="http://schemas.microsoft.com/office/word/2010/wordprocessingCanvas" xmlns:cx="http://schemas.microsoft.com/office/drawing/2014/chartex" xmlns:cx1="http://schemas.microsoft.com/office/drawing/2015/9/8/chartex" xmlns:mc="http://schemas.openxmlformats.org/markup-compatibility/2006" xmlns:o="urn:schemas-microsoft-com:office:office" xmlns:r="http://schemas.openxmlformats.org/officeDocument/2006/relationships" xmlns:m="http://schemas.openxmlformats.org/officeDocument/2006/math" xmlns:v="urn:schemas-microsoft-com:vml" xmlns:wp14="http://schemas.microsoft.com/office/word/2010/wordprocessingDrawing" xmlns:wp="http://schemas.openxmlformats.org/drawingml/2006/wordprocessingDrawing" xmlns:w10="urn:schemas-microsoft-com:office:word" xmlns:w="http://schemas.openxmlformats.org/wordprocessingml/2006/main" xmlns:w14="http://schemas.microsoft.com/office/word/2010/wordml" xmlns:w15="http://schemas.microsoft.com/office/word/2012/wordml" xmlns:w16se="http://schemas.microsoft.com/office/word/2015/wordml/symex" xmlns:wpg="http://schemas.microsoft.com/office/word/2010/wordprocessingGroup" xmlns:wpi="http://schemas.microsoft.com/office/word/2010/wordprocessingInk" xmlns:wne="http://schemas.microsoft.com/office/word/2006/wordml" xmlns:wps="http://schemas.microsoft.com/office/word/2010/wordprocessingShape" mc:Ignorable="w14 w15 w16se wp14">
+<w:document xmlns:wpc="http://schemas.microsoft.com/office/word/2010/wordprocessingCanvas" xmlns:cx="http://schemas.microsoft.com/office/drawing/2014/chartex" xmlns:cx1="http://schemas.microsoft.com/office/drawing/2015/9/8/chartex" xmlns:cx2="http://schemas.microsoft.com/office/drawing/2015/10/21/chartex" xmlns:mc="http://schemas.openxmlformats.org/markup-compatibility/2006" xmlns:o="urn:schemas-microsoft-com:office:office" xmlns:r="http://schemas.openxmlformats.org/officeDocument/2006/relationships" xmlns:m="http://schemas.openxmlformats.org/officeDocument/2006/math" xmlns:v="urn:schemas-microsoft-com:vml" xmlns:wp14="http://schemas.microsoft.com/office/word/2010/wordprocessingDrawing" xmlns:wp="http://schemas.openxmlformats.org/drawingml/2006/wordprocessingDrawing" xmlns:w10="urn:schemas-microsoft-com:office:word" xmlns:w="http://schemas.openxmlformats.org/wordprocessingml/2006/main" xmlns:w14="http://schemas.microsoft.com/office/word/2010/wordml" xmlns:w15="http://schemas.microsoft.com/office/word/2012/wordml" xmlns:w16se="http://schemas.microsoft.com/office/word/2015/wordml/symex" xmlns:wpg="http://schemas.microsoft.com/office/word/2010/wordprocessingGroup" xmlns:wpi="http://schemas.microsoft.com/office/word/2010/wordprocessingInk" xmlns:wne="http://schemas.microsoft.com/office/word/2006/wordml" xmlns:wps="http://schemas.microsoft.com/office/word/2010/wordprocessingShape" mc:Ignorable="w14 w15 w16se wp14">
   <w:body>
     <w:p>
       <w:pPr>
@@ -1064,13 +1064,7 @@
               <w:t xml:space="preserve"> </w:t>
             </w:r>
             <w:r>
-              <w:t>1</w:t>
-            </w:r>
-            <w:r>
-              <w:t>3</w:t>
-            </w:r>
-            <w:r>
-              <w:t>/5-16</w:t>
+              <w:t>13/5-16</w:t>
             </w:r>
           </w:p>
         </w:tc>
@@ -1086,10 +1080,7 @@
               <w:t>Deltagere:</w:t>
             </w:r>
             <w:r>
-              <w:t xml:space="preserve"> Dennis, </w:t>
-            </w:r>
-            <w:r>
-              <w:t>Tonni  Martin</w:t>
+              <w:t xml:space="preserve"> Dennis, Tonni  Martin</w:t>
             </w:r>
           </w:p>
         </w:tc>
@@ -1156,10 +1147,48 @@
               <w:br/>
               <w:t>Udregning af komponentværdier til båndpass-filter</w:t>
             </w:r>
+          </w:p>
+          <w:p>
+            <w:r>
+              <w:t xml:space="preserve">Opbygning af </w:t>
+            </w:r>
+            <w:proofErr w:type="spellStart"/>
+            <w:r>
+              <w:t>båndpasfilter</w:t>
+            </w:r>
+            <w:proofErr w:type="spellEnd"/>
+            <w:r>
+              <w:t xml:space="preserve"> på fumlebræt og måling af </w:t>
+            </w:r>
+            <w:proofErr w:type="spellStart"/>
+            <w:r>
+              <w:t>bodeplot</w:t>
+            </w:r>
+            <w:proofErr w:type="spellEnd"/>
+            <w:r>
+              <w:t>/</w:t>
+            </w:r>
+            <w:proofErr w:type="spellStart"/>
+            <w:r>
+              <w:t>frekvenskarekteristik</w:t>
+            </w:r>
+            <w:proofErr w:type="spellEnd"/>
+          </w:p>
+          <w:p>
+            <w:r>
+              <w:t>Dæmpning/</w:t>
+            </w:r>
+            <w:proofErr w:type="spellStart"/>
+            <w:r>
+              <w:t>dec</w:t>
+            </w:r>
+            <w:proofErr w:type="spellEnd"/>
+            <w:r>
+              <w:t xml:space="preserve"> for lav så der testes med 2 filtre koblet efter hinanden, hvilket resultere i en meget bedre dæmpning, men vores båndbredde er måske for bred, tages op på næste møde.</w:t>
+            </w:r>
             <w:bookmarkStart w:id="0" w:name="_GoBack"/>
             <w:bookmarkEnd w:id="0"/>
           </w:p>
-          <w:p/>
         </w:tc>
       </w:tr>
     </w:tbl>
@@ -1175,7 +1204,7 @@
 </file>
 
 <file path=word/numbering.xml><?xml version="1.0" encoding="utf-8"?>
-<w:numbering xmlns:wpc="http://schemas.microsoft.com/office/word/2010/wordprocessingCanvas" xmlns:cx="http://schemas.microsoft.com/office/drawing/2014/chartex" xmlns:cx1="http://schemas.microsoft.com/office/drawing/2015/9/8/chartex" xmlns:mc="http://schemas.openxmlformats.org/markup-compatibility/2006" xmlns:o="urn:schemas-microsoft-com:office:office" xmlns:r="http://schemas.openxmlformats.org/officeDocument/2006/relationships" xmlns:m="http://schemas.openxmlformats.org/officeDocument/2006/math" xmlns:v="urn:schemas-microsoft-com:vml" xmlns:wp14="http://schemas.microsoft.com/office/word/2010/wordprocessingDrawing" xmlns:wp="http://schemas.openxmlformats.org/drawingml/2006/wordprocessingDrawing" xmlns:w10="urn:schemas-microsoft-com:office:word" xmlns:w="http://schemas.openxmlformats.org/wordprocessingml/2006/main" xmlns:w14="http://schemas.microsoft.com/office/word/2010/wordml" xmlns:w15="http://schemas.microsoft.com/office/word/2012/wordml" xmlns:w16se="http://schemas.microsoft.com/office/word/2015/wordml/symex" xmlns:wpg="http://schemas.microsoft.com/office/word/2010/wordprocessingGroup" xmlns:wpi="http://schemas.microsoft.com/office/word/2010/wordprocessingInk" xmlns:wne="http://schemas.microsoft.com/office/word/2006/wordml" xmlns:wps="http://schemas.microsoft.com/office/word/2010/wordprocessingShape" mc:Ignorable="w14 w15 w16se wp14">
+<w:numbering xmlns:wpc="http://schemas.microsoft.com/office/word/2010/wordprocessingCanvas" xmlns:cx="http://schemas.microsoft.com/office/drawing/2014/chartex" xmlns:cx1="http://schemas.microsoft.com/office/drawing/2015/9/8/chartex" xmlns:cx2="http://schemas.microsoft.com/office/drawing/2015/10/21/chartex" xmlns:mc="http://schemas.openxmlformats.org/markup-compatibility/2006" xmlns:o="urn:schemas-microsoft-com:office:office" xmlns:r="http://schemas.openxmlformats.org/officeDocument/2006/relationships" xmlns:m="http://schemas.openxmlformats.org/officeDocument/2006/math" xmlns:v="urn:schemas-microsoft-com:vml" xmlns:wp14="http://schemas.microsoft.com/office/word/2010/wordprocessingDrawing" xmlns:wp="http://schemas.openxmlformats.org/drawingml/2006/wordprocessingDrawing" xmlns:w10="urn:schemas-microsoft-com:office:word" xmlns:w="http://schemas.openxmlformats.org/wordprocessingml/2006/main" xmlns:w14="http://schemas.microsoft.com/office/word/2010/wordml" xmlns:w15="http://schemas.microsoft.com/office/word/2012/wordml" xmlns:w16se="http://schemas.microsoft.com/office/word/2015/wordml/symex" xmlns:wpg="http://schemas.microsoft.com/office/word/2010/wordprocessingGroup" xmlns:wpi="http://schemas.microsoft.com/office/word/2010/wordprocessingInk" xmlns:wne="http://schemas.microsoft.com/office/word/2006/wordml" xmlns:wps="http://schemas.microsoft.com/office/word/2010/wordprocessingShape" mc:Ignorable="w14 w15 w16se wp14">
   <w:abstractNum w:abstractNumId="0" w15:restartNumberingAfterBreak="0">
     <w:nsid w:val="21171DBC"/>
     <w:multiLevelType w:val="hybridMultilevel"/>
@@ -1544,7 +1573,7 @@
       </w:pPr>
     </w:pPrDefault>
   </w:docDefaults>
-  <w:latentStyles w:defLockedState="0" w:defUIPriority="99" w:defSemiHidden="0" w:defUnhideWhenUsed="0" w:defQFormat="0" w:count="371">
+  <w:latentStyles w:defLockedState="0" w:defUIPriority="99" w:defSemiHidden="0" w:defUnhideWhenUsed="0" w:defQFormat="0" w:count="372">
     <w:lsdException w:name="Normal" w:uiPriority="0" w:qFormat="1"/>
     <w:lsdException w:name="heading 1" w:uiPriority="9" w:qFormat="1"/>
     <w:lsdException w:name="heading 2" w:semiHidden="1" w:uiPriority="9" w:unhideWhenUsed="1" w:qFormat="1"/>
@@ -1650,7 +1679,6 @@
     <w:lsdException w:name="HTML Sample" w:semiHidden="1" w:unhideWhenUsed="1"/>
     <w:lsdException w:name="HTML Typewriter" w:semiHidden="1" w:unhideWhenUsed="1"/>
     <w:lsdException w:name="HTML Variable" w:semiHidden="1" w:unhideWhenUsed="1"/>
-    <w:lsdException w:name="Normal Table" w:semiHidden="1" w:unhideWhenUsed="1"/>
     <w:lsdException w:name="annotation subject" w:semiHidden="1" w:unhideWhenUsed="1"/>
     <w:lsdException w:name="No List" w:semiHidden="1" w:unhideWhenUsed="1"/>
     <w:lsdException w:name="Outline List 1" w:semiHidden="1" w:unhideWhenUsed="1"/>
@@ -1697,10 +1725,8 @@
     <w:lsdException w:name="Table Subtle 2" w:semiHidden="1" w:unhideWhenUsed="1"/>
     <w:lsdException w:name="Table Web 1" w:semiHidden="1" w:unhideWhenUsed="1"/>
     <w:lsdException w:name="Table Web 2" w:semiHidden="1" w:unhideWhenUsed="1"/>
-    <w:lsdException w:name="Table Web 3" w:semiHidden="1" w:unhideWhenUsed="1"/>
     <w:lsdException w:name="Balloon Text" w:semiHidden="1" w:unhideWhenUsed="1"/>
     <w:lsdException w:name="Table Grid" w:uiPriority="39"/>
-    <w:lsdException w:name="Table Theme" w:semiHidden="1" w:unhideWhenUsed="1"/>
     <w:lsdException w:name="Placeholder Text" w:semiHidden="1"/>
     <w:lsdException w:name="No Spacing" w:uiPriority="1" w:qFormat="1"/>
     <w:lsdException w:name="Light Shading" w:uiPriority="60"/>
@@ -1916,6 +1942,7 @@
     <w:lsdException w:name="List Table 5 Dark Accent 6" w:uiPriority="50"/>
     <w:lsdException w:name="List Table 6 Colorful Accent 6" w:uiPriority="51"/>
     <w:lsdException w:name="List Table 7 Colorful Accent 6" w:uiPriority="52"/>
+    <w:lsdException w:name="Mention" w:semiHidden="1" w:unhideWhenUsed="1"/>
   </w:latentStyles>
   <w:style w:type="paragraph" w:default="1" w:styleId="Normal">
     <w:name w:val="Normal"/>
@@ -2316,7 +2343,7 @@
 </file>
 
 <file path=customXml/itemProps1.xml><?xml version="1.0" encoding="utf-8"?>
-<ds:datastoreItem xmlns:ds="http://schemas.openxmlformats.org/officeDocument/2006/customXml" ds:itemID="{E1F19F7F-9008-4CED-86BF-FB9412657CAE}">
+<ds:datastoreItem xmlns:ds="http://schemas.openxmlformats.org/officeDocument/2006/customXml" ds:itemID="{CE4D3482-1011-4FAD-B55F-4A7B3A9E32FB}">
   <ds:schemaRefs>
     <ds:schemaRef ds:uri="http://schemas.openxmlformats.org/officeDocument/2006/bibliography"/>
   </ds:schemaRefs>

</xml_diff>

<commit_message>
added logbog for idag. det er lidt spørgsmål og tanker vi skal have vendt når folk kommer tilbage fra sygdom osv.
</commit_message>
<xml_diff>
--- a/HW/Logbog - HW-Arkitektur.docx
+++ b/HW/Logbog - HW-Arkitektur.docx
@@ -1186,9 +1186,184 @@
             <w:r>
               <w:t xml:space="preserve"> for lav så der testes med 2 filtre koblet efter hinanden, hvilket resultere i en meget bedre dæmpning, men vores båndbredde er måske for bred, tages op på næste møde.</w:t>
             </w:r>
+          </w:p>
+        </w:tc>
+      </w:tr>
+    </w:tbl>
+    <w:p/>
+    <w:tbl>
+      <w:tblPr>
+        <w:tblStyle w:val="Tabel-Gitter"/>
+        <w:tblW w:w="0" w:type="auto"/>
+        <w:tblLook w:val="04A0" w:firstRow="1" w:lastRow="0" w:firstColumn="1" w:lastColumn="0" w:noHBand="0" w:noVBand="1"/>
+      </w:tblPr>
+      <w:tblGrid>
+        <w:gridCol w:w="2263"/>
+        <w:gridCol w:w="7365"/>
+      </w:tblGrid>
+      <w:tr>
+        <w:tc>
+          <w:tcPr>
+            <w:tcW w:w="2263" w:type="dxa"/>
+          </w:tcPr>
+          <w:p>
+            <w:r>
+              <w:rPr>
+                <w:b/>
+              </w:rPr>
+              <w:t>Dato:</w:t>
+            </w:r>
+            <w:r>
+              <w:rPr>
+                <w:b/>
+              </w:rPr>
+              <w:t xml:space="preserve"> </w:t>
+            </w:r>
+            <w:r>
+              <w:t>16</w:t>
+            </w:r>
+            <w:r>
+              <w:t>/5-16</w:t>
+            </w:r>
+          </w:p>
+        </w:tc>
+        <w:tc>
+          <w:tcPr>
+            <w:tcW w:w="7365" w:type="dxa"/>
+          </w:tcPr>
+          <w:p>
+            <w:r>
+              <w:rPr>
+                <w:b/>
+              </w:rPr>
+              <w:t>Deltagere:</w:t>
+            </w:r>
+            <w:r>
+              <w:t xml:space="preserve"> </w:t>
+            </w:r>
+            <w:r>
+              <w:t>Mikkel</w:t>
+            </w:r>
+            <w:r>
+              <w:t xml:space="preserve">, </w:t>
+            </w:r>
+            <w:proofErr w:type="gramStart"/>
+            <w:r>
+              <w:t>Tonni  Martin</w:t>
+            </w:r>
+            <w:proofErr w:type="gramEnd"/>
+          </w:p>
+        </w:tc>
+      </w:tr>
+      <w:tr>
+        <w:tc>
+          <w:tcPr>
+            <w:tcW w:w="9628" w:type="dxa"/>
+            <w:gridSpan w:val="2"/>
+          </w:tcPr>
+          <w:p>
+            <w:pPr>
+              <w:rPr>
+                <w:b/>
+                <w:u w:val="single"/>
+              </w:rPr>
+            </w:pPr>
+            <w:r>
+              <w:rPr>
+                <w:b/>
+                <w:u w:val="single"/>
+              </w:rPr>
+              <w:t>Begivenhed/-er:</w:t>
+            </w:r>
+          </w:p>
+          <w:p>
+            <w:r>
+              <w:t xml:space="preserve">Fortsat arbejde fra fredag, lidt flere forsøg med </w:t>
+            </w:r>
+            <w:proofErr w:type="spellStart"/>
+            <w:r>
+              <w:t>båndpasfilteret</w:t>
+            </w:r>
+            <w:proofErr w:type="spellEnd"/>
+            <w:r>
+              <w:t xml:space="preserve"> fra sidst.</w:t>
+            </w:r>
+          </w:p>
+          <w:p>
+            <w:r>
+              <w:t xml:space="preserve">Det konkluderes at den eneste op-amp der virker, er den vi anvendte i sidste øvelse, der skal hentes på værkstedet, da den ikke er en del af pluk selv lageret grundet </w:t>
+            </w:r>
+            <w:proofErr w:type="spellStart"/>
+            <w:r>
+              <w:t>ca</w:t>
+            </w:r>
+            <w:proofErr w:type="spellEnd"/>
+            <w:r>
+              <w:t xml:space="preserve"> pris på 30 </w:t>
+            </w:r>
+            <w:proofErr w:type="spellStart"/>
+            <w:r>
+              <w:t>kr</w:t>
+            </w:r>
+            <w:proofErr w:type="spellEnd"/>
+            <w:r>
+              <w:t xml:space="preserve"> / stk.</w:t>
+            </w:r>
+          </w:p>
+          <w:p>
+            <w:r>
+              <w:t xml:space="preserve">Det er konkluderet at vores komponenter på lageret er for upræcise til så smalt et </w:t>
+            </w:r>
+            <w:proofErr w:type="spellStart"/>
+            <w:r>
+              <w:t>båndpasfilter</w:t>
+            </w:r>
+            <w:proofErr w:type="spellEnd"/>
+            <w:r>
+              <w:t xml:space="preserve"> da kondensatorenes afvigelser giver for store udsving i vores ønskede </w:t>
+            </w:r>
+            <w:proofErr w:type="spellStart"/>
+            <w:r>
+              <w:t>pass</w:t>
+            </w:r>
+            <w:proofErr w:type="spellEnd"/>
+            <w:r>
+              <w:t>-bånd.</w:t>
+            </w:r>
+          </w:p>
+          <w:p>
+            <w:r>
+              <w:lastRenderedPageBreak/>
+              <w:t xml:space="preserve">Der skal </w:t>
+            </w:r>
+            <w:proofErr w:type="spellStart"/>
+            <w:r>
+              <w:t>lavees</w:t>
+            </w:r>
+            <w:proofErr w:type="spellEnd"/>
+            <w:r>
+              <w:t xml:space="preserve"> beregninger på et bredere </w:t>
+            </w:r>
+            <w:proofErr w:type="spellStart"/>
+            <w:r>
+              <w:t>pass</w:t>
+            </w:r>
+            <w:proofErr w:type="spellEnd"/>
+            <w:r>
+              <w:t>-bånd samt muligvis sammen kobling med et høj/</w:t>
+            </w:r>
+            <w:proofErr w:type="spellStart"/>
+            <w:r>
+              <w:t>lavpas</w:t>
+            </w:r>
+            <w:proofErr w:type="spellEnd"/>
+            <w:r>
+              <w:t xml:space="preserve"> filter for at opnå ønsket dæmpning på dekade uden at skabe en for stor forstærkning.</w:t>
+            </w:r>
             <w:bookmarkStart w:id="0" w:name="_GoBack"/>
             <w:bookmarkEnd w:id="0"/>
           </w:p>
+          <w:p/>
         </w:tc>
       </w:tr>
     </w:tbl>
@@ -1679,6 +1854,7 @@
     <w:lsdException w:name="HTML Sample" w:semiHidden="1" w:unhideWhenUsed="1"/>
     <w:lsdException w:name="HTML Typewriter" w:semiHidden="1" w:unhideWhenUsed="1"/>
     <w:lsdException w:name="HTML Variable" w:semiHidden="1" w:unhideWhenUsed="1"/>
+    <w:lsdException w:name="Normal Table" w:semiHidden="1" w:unhideWhenUsed="1"/>
     <w:lsdException w:name="annotation subject" w:semiHidden="1" w:unhideWhenUsed="1"/>
     <w:lsdException w:name="No List" w:semiHidden="1" w:unhideWhenUsed="1"/>
     <w:lsdException w:name="Outline List 1" w:semiHidden="1" w:unhideWhenUsed="1"/>
@@ -1725,8 +1901,10 @@
     <w:lsdException w:name="Table Subtle 2" w:semiHidden="1" w:unhideWhenUsed="1"/>
     <w:lsdException w:name="Table Web 1" w:semiHidden="1" w:unhideWhenUsed="1"/>
     <w:lsdException w:name="Table Web 2" w:semiHidden="1" w:unhideWhenUsed="1"/>
+    <w:lsdException w:name="Table Web 3" w:semiHidden="1" w:unhideWhenUsed="1"/>
     <w:lsdException w:name="Balloon Text" w:semiHidden="1" w:unhideWhenUsed="1"/>
     <w:lsdException w:name="Table Grid" w:uiPriority="39"/>
+    <w:lsdException w:name="Table Theme" w:semiHidden="1" w:unhideWhenUsed="1"/>
     <w:lsdException w:name="Placeholder Text" w:semiHidden="1"/>
     <w:lsdException w:name="No Spacing" w:uiPriority="1" w:qFormat="1"/>
     <w:lsdException w:name="Light Shading" w:uiPriority="60"/>
@@ -2343,7 +2521,7 @@
 </file>
 
 <file path=customXml/itemProps1.xml><?xml version="1.0" encoding="utf-8"?>
-<ds:datastoreItem xmlns:ds="http://schemas.openxmlformats.org/officeDocument/2006/customXml" ds:itemID="{CE4D3482-1011-4FAD-B55F-4A7B3A9E32FB}">
+<ds:datastoreItem xmlns:ds="http://schemas.openxmlformats.org/officeDocument/2006/customXml" ds:itemID="{F3FD54C7-6B57-4EEE-8F7E-BDA14E859BD7}">
   <ds:schemaRefs>
     <ds:schemaRef ds:uri="http://schemas.openxmlformats.org/officeDocument/2006/bibliography"/>
   </ds:schemaRefs>

</xml_diff>

<commit_message>
forgot to add author and date to last commit :P
</commit_message>
<xml_diff>
--- a/HW/Logbog - HW-Arkitektur.docx
+++ b/HW/Logbog - HW-Arkitektur.docx
@@ -99,31 +99,7 @@
           </w:p>
           <w:p>
             <w:r>
-              <w:t xml:space="preserve">Det er blevet besluttet at opdele </w:t>
-            </w:r>
-            <w:proofErr w:type="spellStart"/>
-            <w:r>
-              <w:t>ibd</w:t>
-            </w:r>
-            <w:proofErr w:type="spellEnd"/>
-            <w:r>
-              <w:t xml:space="preserve"> og BDD ind til videre da diagrammerne bliver meget uoverskuelige at få ind på et a4 ark hvis de laves som 1 samlet dokument for </w:t>
-            </w:r>
-            <w:proofErr w:type="spellStart"/>
-            <w:r>
-              <w:t>ibd</w:t>
-            </w:r>
-            <w:proofErr w:type="spellEnd"/>
-            <w:r>
-              <w:t xml:space="preserve"> samt </w:t>
-            </w:r>
-            <w:proofErr w:type="spellStart"/>
-            <w:r>
-              <w:t>bdd</w:t>
-            </w:r>
-            <w:proofErr w:type="spellEnd"/>
-            <w:r>
-              <w:t>.</w:t>
+              <w:t>Det er blevet besluttet at opdele ibd og BDD ind til videre da diagrammerne bliver meget uoverskuelige at få ind på et a4 ark hvis de laves som 1 samlet dokument for ibd samt bdd.</w:t>
             </w:r>
           </w:p>
           <w:p/>
@@ -290,15 +266,7 @@
           </w:p>
           <w:p>
             <w:r>
-              <w:t xml:space="preserve">Rettet udkast til idb samt </w:t>
-            </w:r>
-            <w:proofErr w:type="spellStart"/>
-            <w:r>
-              <w:t>bdd</w:t>
-            </w:r>
-            <w:proofErr w:type="spellEnd"/>
-            <w:r>
-              <w:t xml:space="preserve"> for styreboks til at reflektere ændringen i hvordan vi anvender vores LCD skræm</w:t>
+              <w:t>Rettet udkast til idb samt bdd for styreboks til at reflektere ændringen i hvordan vi anvender vores LCD skræm</w:t>
             </w:r>
             <w:r>
               <w:t>, ændringen skyldes at vi nu benytter den digitale bus på LCD displayet direkte i stedet for i2c da dette er lettere at implementere.</w:t>
@@ -312,39 +280,7 @@
           </w:p>
           <w:p>
             <w:r>
-              <w:t xml:space="preserve">Tilføjet dokumenter med signalbeskrivelser til de tilhørende </w:t>
-            </w:r>
-            <w:proofErr w:type="spellStart"/>
-            <w:r>
-              <w:t>ibd</w:t>
-            </w:r>
-            <w:proofErr w:type="spellEnd"/>
-            <w:r>
-              <w:t xml:space="preserve"> dokumenter, </w:t>
-            </w:r>
-            <w:proofErr w:type="spellStart"/>
-            <w:r>
-              <w:t>ibd</w:t>
-            </w:r>
-            <w:proofErr w:type="spellEnd"/>
-            <w:r>
-              <w:t xml:space="preserve"> samt </w:t>
-            </w:r>
-            <w:proofErr w:type="spellStart"/>
-            <w:r>
-              <w:t>bdd</w:t>
-            </w:r>
-            <w:proofErr w:type="spellEnd"/>
-            <w:r>
-              <w:t xml:space="preserve"> skal tilpasses for at dokumenterne er helt korrekte da der mangler signalnavne på de fleste signaler på </w:t>
-            </w:r>
-            <w:proofErr w:type="spellStart"/>
-            <w:r>
-              <w:t>ibd</w:t>
-            </w:r>
-            <w:proofErr w:type="spellEnd"/>
-            <w:r>
-              <w:t>. Samtidig skal der udarbejdes protokolspecifikationer for de protokoller de benyttes hvorefter referencer til dem skal tilføjes til signalbeskrivelserne.</w:t>
+              <w:t>Tilføjet dokumenter med signalbeskrivelser til de tilhørende ibd dokumenter, ibd samt bdd skal tilpasses for at dokumenterne er helt korrekte da der mangler signalnavne på de fleste signaler på ibd. Samtidig skal der udarbejdes protokolspecifikationer for de protokoller de benyttes hvorefter referencer til dem skal tilføjes til signalbeskrivelserne.</w:t>
             </w:r>
           </w:p>
           <w:p/>
@@ -360,13 +296,8 @@
             </w:r>
           </w:p>
           <w:p>
-            <w:proofErr w:type="spellStart"/>
-            <w:r>
-              <w:t>Updateret</w:t>
-            </w:r>
-            <w:proofErr w:type="spellEnd"/>
-            <w:r>
-              <w:t xml:space="preserve"> BDD og IBD for systemet så de passer til vores signalbeskrivelser. Der mangler stadig flow beskrivelser på BDD.</w:t>
+            <w:r>
+              <w:t>Updateret BDD og IBD for systemet så de passer til vores signalbeskrivelser. Der mangler stadig flow beskrivelser på BDD.</w:t>
             </w:r>
           </w:p>
           <w:p/>
@@ -512,39 +443,7 @@
           </w:p>
           <w:p>
             <w:r>
-              <w:t xml:space="preserve">Rettet </w:t>
-            </w:r>
-            <w:proofErr w:type="spellStart"/>
-            <w:r>
-              <w:t>bdd</w:t>
-            </w:r>
-            <w:proofErr w:type="spellEnd"/>
-            <w:r>
-              <w:t xml:space="preserve">, </w:t>
-            </w:r>
-            <w:proofErr w:type="spellStart"/>
-            <w:r>
-              <w:t>ibd</w:t>
-            </w:r>
-            <w:proofErr w:type="spellEnd"/>
-            <w:r>
-              <w:t xml:space="preserve"> og signalbeskrivelser til så </w:t>
-            </w:r>
-            <w:proofErr w:type="spellStart"/>
-            <w:r>
-              <w:t>gnd</w:t>
-            </w:r>
-            <w:proofErr w:type="spellEnd"/>
-            <w:r>
-              <w:t xml:space="preserve"> nu er 100% fælles, samt rettet signal placeringer på </w:t>
-            </w:r>
-            <w:proofErr w:type="spellStart"/>
-            <w:r>
-              <w:t>ibd</w:t>
-            </w:r>
-            <w:proofErr w:type="spellEnd"/>
-            <w:r>
-              <w:t>. Oprettet mapper til forskellige versioner da det begyndte at blive et rod med alle filerne i 1 mappe.</w:t>
+              <w:t>Rettet bdd, ibd og signalbeskrivelser til så gnd nu er 100% fælles, samt rettet signal placeringer på ibd. Oprettet mapper til forskellige versioner da det begyndte at blive et rod med alle filerne i 1 mappe.</w:t>
             </w:r>
           </w:p>
           <w:p/>
@@ -815,73 +714,17 @@
           </w:p>
           <w:p>
             <w:r>
-              <w:t xml:space="preserve">Design for </w:t>
-            </w:r>
-            <w:proofErr w:type="spellStart"/>
-            <w:r>
-              <w:t>zero-crossing</w:t>
-            </w:r>
-            <w:proofErr w:type="spellEnd"/>
-            <w:r>
-              <w:t xml:space="preserve"> besluttet. Der er lavet tegninger i </w:t>
-            </w:r>
-            <w:proofErr w:type="spellStart"/>
-            <w:r>
-              <w:t>multisim</w:t>
-            </w:r>
-            <w:proofErr w:type="spellEnd"/>
-            <w:r>
-              <w:t xml:space="preserve">. 2 </w:t>
-            </w:r>
-            <w:proofErr w:type="spellStart"/>
-            <w:r>
-              <w:t>clocks</w:t>
-            </w:r>
-            <w:proofErr w:type="spellEnd"/>
-            <w:r>
-              <w:t xml:space="preserve"> på </w:t>
-            </w:r>
-            <w:proofErr w:type="spellStart"/>
-            <w:r>
-              <w:t>zero-cross</w:t>
-            </w:r>
-            <w:proofErr w:type="spellEnd"/>
-            <w:r>
-              <w:t>.</w:t>
-            </w:r>
-          </w:p>
-          <w:p>
-            <w:r>
-              <w:t xml:space="preserve">Der laves en bro. AC-to-DC. Tegninger lavet i </w:t>
-            </w:r>
-            <w:proofErr w:type="spellStart"/>
-            <w:r>
-              <w:t>multisim</w:t>
-            </w:r>
-            <w:proofErr w:type="spellEnd"/>
-            <w:r>
-              <w:t>.</w:t>
-            </w:r>
-          </w:p>
-          <w:p>
-            <w:r>
-              <w:t xml:space="preserve">Der skal laves et </w:t>
-            </w:r>
-            <w:proofErr w:type="spellStart"/>
-            <w:r>
-              <w:t>båndpass</w:t>
-            </w:r>
-            <w:proofErr w:type="spellEnd"/>
-            <w:r>
-              <w:t xml:space="preserve">-filter. </w:t>
-            </w:r>
-            <w:proofErr w:type="spellStart"/>
-            <w:r>
-              <w:t>Cutoff</w:t>
-            </w:r>
-            <w:proofErr w:type="spellEnd"/>
-            <w:r>
-              <w:t xml:space="preserve"> frekvenser på 90 kHz og 110 kHz (signal på 100 kHz).</w:t>
+              <w:t>Design for zero-crossing besluttet. Der er lavet tegninger i multisim. 2 clocks på zero-cross.</w:t>
+            </w:r>
+          </w:p>
+          <w:p>
+            <w:r>
+              <w:t>Der laves en bro. AC-to-DC. Tegninger lavet i multisim.</w:t>
+            </w:r>
+          </w:p>
+          <w:p>
+            <w:r>
+              <w:t>Der skal laves et båndpass-filter. Cutoff frekvenser på 90 kHz og 110 kHz (signal på 100 kHz).</w:t>
             </w:r>
           </w:p>
           <w:p>
@@ -909,15 +752,7 @@
               </w:numPr>
             </w:pPr>
             <w:r>
-              <w:t xml:space="preserve">Beregning på dB/dekade for </w:t>
-            </w:r>
-            <w:proofErr w:type="spellStart"/>
-            <w:r>
-              <w:t>båndpass</w:t>
-            </w:r>
-            <w:proofErr w:type="spellEnd"/>
-            <w:r>
-              <w:t>-filter</w:t>
+              <w:t>Beregning på dB/dekade for båndpass-filter</w:t>
             </w:r>
           </w:p>
           <w:p>
@@ -934,13 +769,8 @@
             <w:r>
               <w:t xml:space="preserve">aktivt </w:t>
             </w:r>
-            <w:proofErr w:type="spellStart"/>
-            <w:r>
-              <w:t>båndpass</w:t>
-            </w:r>
-            <w:proofErr w:type="spellEnd"/>
-            <w:r>
-              <w:t>-filter (+ find komponentværdier)</w:t>
+            <w:r>
+              <w:t>båndpass-filter (+ find komponentværdier)</w:t>
             </w:r>
           </w:p>
           <w:p>
@@ -952,15 +782,7 @@
               </w:numPr>
             </w:pPr>
             <w:r>
-              <w:t xml:space="preserve">Eventuelt. Kaskadekobling af </w:t>
-            </w:r>
-            <w:proofErr w:type="spellStart"/>
-            <w:r>
-              <w:t>båndpass</w:t>
-            </w:r>
-            <w:proofErr w:type="spellEnd"/>
-            <w:r>
-              <w:t>-filter for at opnå den ønskede dB/dekade.</w:t>
+              <w:t>Eventuelt. Kaskadekobling af båndpass-filter for at opnå den ønskede dB/dekade.</w:t>
             </w:r>
           </w:p>
           <w:p>
@@ -971,11 +793,9 @@
                 <w:numId w:val="3"/>
               </w:numPr>
             </w:pPr>
-            <w:proofErr w:type="spellStart"/>
             <w:r>
               <w:t>Bodeplot</w:t>
             </w:r>
-            <w:proofErr w:type="spellEnd"/>
           </w:p>
           <w:p>
             <w:pPr>
@@ -986,15 +806,7 @@
               </w:numPr>
             </w:pPr>
             <w:r>
-              <w:t xml:space="preserve">Beregning af komponentværdier til </w:t>
-            </w:r>
-            <w:proofErr w:type="spellStart"/>
-            <w:r>
-              <w:t>zero-crossing</w:t>
-            </w:r>
-            <w:proofErr w:type="spellEnd"/>
-            <w:r>
-              <w:t xml:space="preserve"> detektor</w:t>
+              <w:t>Beregning af komponentværdier til zero-crossing detektor</w:t>
             </w:r>
           </w:p>
           <w:p>
@@ -1125,23 +937,7 @@
           </w:p>
           <w:p>
             <w:r>
-              <w:t xml:space="preserve">Udregning af overføringsfunktion til </w:t>
-            </w:r>
-            <w:proofErr w:type="spellStart"/>
-            <w:r>
-              <w:t>båndpass</w:t>
-            </w:r>
-            <w:proofErr w:type="spellEnd"/>
-            <w:r>
-              <w:t>-filter. Uploadet i ”</w:t>
-            </w:r>
-            <w:proofErr w:type="spellStart"/>
-            <w:r>
-              <w:t>båndpass-filter.mcdx</w:t>
-            </w:r>
-            <w:proofErr w:type="spellEnd"/>
-            <w:r>
-              <w:t>”</w:t>
+              <w:t>Udregning af overføringsfunktion til båndpass-filter. Uploadet i ”båndpass-filter.mcdx”</w:t>
             </w:r>
             <w:r>
               <w:br/>
@@ -1150,41 +946,12 @@
           </w:p>
           <w:p>
             <w:r>
-              <w:t xml:space="preserve">Opbygning af </w:t>
-            </w:r>
-            <w:proofErr w:type="spellStart"/>
-            <w:r>
-              <w:t>båndpasfilter</w:t>
-            </w:r>
-            <w:proofErr w:type="spellEnd"/>
-            <w:r>
-              <w:t xml:space="preserve"> på fumlebræt og måling af </w:t>
-            </w:r>
-            <w:proofErr w:type="spellStart"/>
-            <w:r>
-              <w:t>bodeplot</w:t>
-            </w:r>
-            <w:proofErr w:type="spellEnd"/>
-            <w:r>
-              <w:t>/</w:t>
-            </w:r>
-            <w:proofErr w:type="spellStart"/>
-            <w:r>
-              <w:t>frekvenskarekteristik</w:t>
-            </w:r>
-            <w:proofErr w:type="spellEnd"/>
-          </w:p>
-          <w:p>
-            <w:r>
-              <w:t>Dæmpning/</w:t>
-            </w:r>
-            <w:proofErr w:type="spellStart"/>
-            <w:r>
-              <w:t>dec</w:t>
-            </w:r>
-            <w:proofErr w:type="spellEnd"/>
-            <w:r>
-              <w:t xml:space="preserve"> for lav så der testes med 2 filtre koblet efter hinanden, hvilket resultere i en meget bedre dæmpning, men vores båndbredde er måske for bred, tages op på næste møde.</w:t>
+              <w:t>Opbygning af båndpasfilter på fumlebræt og måling af bodeplot/frekvenskarekteristik</w:t>
+            </w:r>
+          </w:p>
+          <w:p>
+            <w:r>
+              <w:t>Dæmpning/dec for lav så der testes med 2 filtre koblet efter hinanden, hvilket resultere i en meget bedre dæmpning, men vores båndbredde er måske for bred, tages op på næste møde.</w:t>
             </w:r>
           </w:p>
         </w:tc>
@@ -1245,13 +1012,8 @@
               <w:t>Mikkel</w:t>
             </w:r>
             <w:r>
-              <w:t xml:space="preserve">, </w:t>
-            </w:r>
-            <w:proofErr w:type="gramStart"/>
-            <w:r>
-              <w:t>Tonni  Martin</w:t>
-            </w:r>
-            <w:proofErr w:type="gramEnd"/>
+              <w:t>, Tonni  Martin</w:t>
+            </w:r>
           </w:p>
         </w:tc>
       </w:tr>
@@ -1278,87 +1040,26 @@
           </w:p>
           <w:p>
             <w:r>
-              <w:t xml:space="preserve">Fortsat arbejde fra fredag, lidt flere forsøg med </w:t>
-            </w:r>
-            <w:proofErr w:type="spellStart"/>
-            <w:r>
-              <w:t>båndpasfilteret</w:t>
-            </w:r>
-            <w:proofErr w:type="spellEnd"/>
-            <w:r>
-              <w:t xml:space="preserve"> fra sidst.</w:t>
-            </w:r>
-          </w:p>
-          <w:p>
-            <w:r>
-              <w:t xml:space="preserve">Det konkluderes at den eneste op-amp der virker, er den vi anvendte i sidste øvelse, der skal hentes på værkstedet, da den ikke er en del af pluk selv lageret grundet </w:t>
-            </w:r>
-            <w:proofErr w:type="spellStart"/>
-            <w:r>
-              <w:t>ca</w:t>
-            </w:r>
-            <w:proofErr w:type="spellEnd"/>
-            <w:r>
-              <w:t xml:space="preserve"> pris på 30 </w:t>
-            </w:r>
-            <w:proofErr w:type="spellStart"/>
-            <w:r>
-              <w:t>kr</w:t>
-            </w:r>
-            <w:proofErr w:type="spellEnd"/>
-            <w:r>
-              <w:t xml:space="preserve"> / stk.</w:t>
-            </w:r>
-          </w:p>
-          <w:p>
-            <w:r>
-              <w:t xml:space="preserve">Det er konkluderet at vores komponenter på lageret er for upræcise til så smalt et </w:t>
-            </w:r>
-            <w:proofErr w:type="spellStart"/>
-            <w:r>
-              <w:t>båndpasfilter</w:t>
-            </w:r>
-            <w:proofErr w:type="spellEnd"/>
-            <w:r>
-              <w:t xml:space="preserve"> da kondensatorenes afvigelser giver for store udsving i vores ønskede </w:t>
-            </w:r>
-            <w:proofErr w:type="spellStart"/>
-            <w:r>
-              <w:t>pass</w:t>
-            </w:r>
-            <w:proofErr w:type="spellEnd"/>
-            <w:r>
-              <w:t>-bånd.</w:t>
+              <w:t>Fortsat arbejde fra fredag, lidt flere forsøg med båndpasfilteret fra sidst.</w:t>
+            </w:r>
+          </w:p>
+          <w:p>
+            <w:r>
+              <w:t>Det konkluderes at den eneste op-amp der virker, er den vi anvendte i sidste øvelse, der skal hentes på værkstedet, da den ikke er en del af pluk selv lageret grundet ca pris på 30 kr / stk.</w:t>
+            </w:r>
+          </w:p>
+          <w:p>
+            <w:r>
+              <w:t>Det er konkluderet at vores komponenter på lageret er for upræcise til så smalt et båndpasfilter da kondensatorenes afvigelser giver for store udsving i vores ønskede pass-bånd.</w:t>
             </w:r>
           </w:p>
           <w:p>
             <w:r>
               <w:lastRenderedPageBreak/>
-              <w:t xml:space="preserve">Der skal </w:t>
-            </w:r>
-            <w:proofErr w:type="spellStart"/>
-            <w:r>
-              <w:t>lavees</w:t>
-            </w:r>
-            <w:proofErr w:type="spellEnd"/>
-            <w:r>
-              <w:t xml:space="preserve"> beregninger på et bredere </w:t>
-            </w:r>
-            <w:proofErr w:type="spellStart"/>
-            <w:r>
-              <w:t>pass</w:t>
-            </w:r>
-            <w:proofErr w:type="spellEnd"/>
-            <w:r>
-              <w:t>-bånd samt muligvis sammen kobling med et høj/</w:t>
-            </w:r>
-            <w:proofErr w:type="spellStart"/>
-            <w:r>
-              <w:t>lavpas</w:t>
-            </w:r>
-            <w:proofErr w:type="spellEnd"/>
-            <w:r>
-              <w:t xml:space="preserve"> filter for at opnå ønsket dæmpning på dekade uden at skabe en for stor forstærkning.</w:t>
+              <w:t>Der skal lavees beregninger på et bredere pass-bånd samt muligvis sammen kobling med et høj/lavpas filter for at opnå ønsket dæmpning på dekade uden at skabe en for stor forstærkning.</w:t>
+            </w:r>
+            <w:r>
+              <w:t xml:space="preserve"> </w:t>
             </w:r>
             <w:bookmarkStart w:id="0" w:name="_GoBack"/>
             <w:bookmarkEnd w:id="0"/>
@@ -2521,7 +2222,7 @@
 </file>
 
 <file path=customXml/itemProps1.xml><?xml version="1.0" encoding="utf-8"?>
-<ds:datastoreItem xmlns:ds="http://schemas.openxmlformats.org/officeDocument/2006/customXml" ds:itemID="{F3FD54C7-6B57-4EEE-8F7E-BDA14E859BD7}">
+<ds:datastoreItem xmlns:ds="http://schemas.openxmlformats.org/officeDocument/2006/customXml" ds:itemID="{421B4D5A-F42F-498E-B987-013748215A38}">
   <ds:schemaRefs>
     <ds:schemaRef ds:uri="http://schemas.openxmlformats.org/officeDocument/2006/bibliography"/>
   </ds:schemaRefs>

</xml_diff>